<commit_message>
Modified byte code documentation to include changes to stopfades#
</commit_message>
<xml_diff>
--- a/ArduinoCode/version 2/lightplay-v2/light play-v2 commands.docx
+++ b/ArduinoCode/version 2/lightplay-v2/light play-v2 commands.docx
@@ -642,86 +642,573 @@
     </w:p>
     <w:p>
       <w:pPr>
+        <w:pStyle w:val="Heading1"/>
+      </w:pPr>
+      <w:r>
+        <w:t>Byte Codes</w:t>
+      </w:r>
+    </w:p>
+    <w:p>
+      <w:pPr>
+        <w:rPr>
+          <w:rFonts w:asciiTheme="majorHAnsi" w:hAnsiTheme="majorHAnsi"/>
+        </w:rPr>
+      </w:pPr>
+      <w:r>
+        <w:rPr>
+          <w:rFonts w:asciiTheme="majorHAnsi" w:hAnsiTheme="majorHAnsi"/>
+        </w:rPr>
+        <w:t xml:space="preserve">All </w:t>
+      </w:r>
+      <w:r>
+        <w:rPr>
+          <w:rFonts w:asciiTheme="majorHAnsi" w:hAnsiTheme="majorHAnsi"/>
+        </w:rPr>
+        <w:t xml:space="preserve">light and motor </w:t>
+      </w:r>
+      <w:r>
+        <w:rPr>
+          <w:rFonts w:asciiTheme="majorHAnsi" w:hAnsiTheme="majorHAnsi"/>
+        </w:rPr>
+        <w:t>commands are encoded in a si</w:t>
+      </w:r>
+      <w:r>
+        <w:rPr>
+          <w:rFonts w:asciiTheme="majorHAnsi" w:hAnsiTheme="majorHAnsi"/>
+        </w:rPr>
+        <w:t>n</w:t>
+      </w:r>
+      <w:r>
+        <w:rPr>
+          <w:rFonts w:asciiTheme="majorHAnsi" w:hAnsiTheme="majorHAnsi"/>
+        </w:rPr>
+        <w:t>gle byte</w:t>
+      </w:r>
+      <w:r>
+        <w:rPr>
+          <w:rFonts w:asciiTheme="majorHAnsi" w:hAnsiTheme="majorHAnsi"/>
+        </w:rPr>
+        <w:t xml:space="preserve"> sent from Scratch to Arduino, according to the following scheme:</w:t>
+      </w:r>
+    </w:p>
+    <w:p>
+      <w:pPr>
         <w:pStyle w:val="Heading2"/>
       </w:pPr>
       <w:r>
-        <w:t>Sensor</w:t>
-      </w:r>
-      <w:r>
+        <w:t>Command format</w:t>
+      </w:r>
+    </w:p>
+    <w:p>
+      <w:pPr>
+        <w:rPr>
+          <w:rFonts w:asciiTheme="majorHAnsi" w:hAnsiTheme="majorHAnsi"/>
+        </w:rPr>
+      </w:pPr>
+      <w:r>
+        <w:rPr>
+          <w:rFonts w:asciiTheme="majorHAnsi" w:hAnsiTheme="majorHAnsi"/>
+        </w:rPr>
+        <w:t>[u u u x x y y y]</w:t>
+      </w:r>
+    </w:p>
+    <w:p>
+      <w:pPr>
+        <w:rPr>
+          <w:rFonts w:asciiTheme="majorHAnsi" w:hAnsiTheme="majorHAnsi"/>
+        </w:rPr>
+      </w:pPr>
+      <w:r>
+        <w:rPr>
+          <w:rFonts w:asciiTheme="majorHAnsi" w:hAnsiTheme="majorHAnsi"/>
+        </w:rPr>
+        <w:t>upper bits set command type:</w:t>
+      </w:r>
+    </w:p>
+    <w:p>
+      <w:pPr>
+        <w:rPr>
+          <w:rFonts w:asciiTheme="majorHAnsi" w:hAnsiTheme="majorHAnsi"/>
+        </w:rPr>
+      </w:pPr>
+      <w:r>
+        <w:rPr>
+          <w:rFonts w:asciiTheme="majorHAnsi" w:hAnsiTheme="majorHAnsi"/>
+        </w:rPr>
+        <w:t>001</w:t>
+      </w:r>
+      <w:r>
+        <w:rPr>
+          <w:rFonts w:asciiTheme="majorHAnsi" w:hAnsiTheme="majorHAnsi"/>
+        </w:rPr>
+        <w:t xml:space="preserve"> = </w:t>
+      </w:r>
+      <w:r>
+        <w:rPr>
+          <w:rFonts w:asciiTheme="majorHAnsi" w:hAnsiTheme="majorHAnsi"/>
+        </w:rPr>
+        <w:t>motor commands</w:t>
+      </w:r>
+    </w:p>
+    <w:p>
+      <w:pPr>
+        <w:rPr>
+          <w:rFonts w:asciiTheme="majorHAnsi" w:hAnsiTheme="majorHAnsi"/>
+        </w:rPr>
+      </w:pPr>
+      <w:r>
+        <w:rPr>
+          <w:rFonts w:asciiTheme="majorHAnsi" w:hAnsiTheme="majorHAnsi"/>
+        </w:rPr>
+        <w:t>010 = light commands</w:t>
+      </w:r>
+    </w:p>
+    <w:p>
+      <w:pPr>
+        <w:rPr>
+          <w:rFonts w:asciiTheme="majorHAnsi" w:hAnsiTheme="majorHAnsi"/>
+        </w:rPr>
+      </w:pPr>
+      <w:r>
+        <w:rPr>
+          <w:rFonts w:asciiTheme="majorHAnsi" w:hAnsiTheme="majorHAnsi"/>
+        </w:rPr>
+        <w:t>011</w:t>
+      </w:r>
+      <w:r>
+        <w:rPr>
+          <w:rFonts w:asciiTheme="majorHAnsi" w:hAnsiTheme="majorHAnsi"/>
+        </w:rPr>
+        <w:t xml:space="preserve"> = </w:t>
+      </w:r>
+      <w:r>
+        <w:rPr>
+          <w:rFonts w:asciiTheme="majorHAnsi" w:hAnsiTheme="majorHAnsi"/>
+        </w:rPr>
+        <w:t>other</w:t>
+      </w:r>
+      <w:r>
+        <w:rPr>
+          <w:rFonts w:asciiTheme="majorHAnsi" w:hAnsiTheme="majorHAnsi"/>
+        </w:rPr>
         <w:t xml:space="preserve"> </w:t>
       </w:r>
-      <w:r>
-        <w:t>Reporting</w:t>
-      </w:r>
-    </w:p>
-    <w:p>
-      <w:pPr>
-        <w:rPr>
-          <w:rFonts w:asciiTheme="majorHAnsi" w:hAnsiTheme="majorHAnsi"/>
-          <w:b/>
-          <w:sz w:val="22"/>
-          <w:szCs w:val="22"/>
-        </w:rPr>
-      </w:pPr>
-      <w:r>
-        <w:rPr>
-          <w:rFonts w:asciiTheme="majorHAnsi" w:hAnsiTheme="majorHAnsi"/>
-          <w:b/>
-          <w:sz w:val="22"/>
-          <w:szCs w:val="22"/>
-        </w:rPr>
-        <w:t>tbd</w:t>
-      </w:r>
-    </w:p>
-    <w:p>
-      <w:pPr>
-        <w:pStyle w:val="Heading1"/>
-      </w:pPr>
-      <w:r>
-        <w:t>Byte Codes</w:t>
-      </w:r>
-    </w:p>
-    <w:p>
-      <w:pPr>
-        <w:rPr>
-          <w:rFonts w:asciiTheme="majorHAnsi" w:hAnsiTheme="majorHAnsi"/>
-        </w:rPr>
-      </w:pPr>
-      <w:r>
-        <w:rPr>
-          <w:rFonts w:asciiTheme="majorHAnsi" w:hAnsiTheme="majorHAnsi"/>
-        </w:rPr>
-        <w:t xml:space="preserve">All </w:t>
-      </w:r>
-      <w:r>
-        <w:rPr>
-          <w:rFonts w:asciiTheme="majorHAnsi" w:hAnsiTheme="majorHAnsi"/>
-        </w:rPr>
-        <w:t xml:space="preserve">light and motor </w:t>
-      </w:r>
-      <w:r>
-        <w:rPr>
-          <w:rFonts w:asciiTheme="majorHAnsi" w:hAnsiTheme="majorHAnsi"/>
-        </w:rPr>
-        <w:t>commands are encoded in a si</w:t>
-      </w:r>
-      <w:r>
-        <w:rPr>
-          <w:rFonts w:asciiTheme="majorHAnsi" w:hAnsiTheme="majorHAnsi"/>
-        </w:rPr>
-        <w:t>n</w:t>
-      </w:r>
-      <w:r>
-        <w:rPr>
-          <w:rFonts w:asciiTheme="majorHAnsi" w:hAnsiTheme="majorHAnsi"/>
-        </w:rPr>
-        <w:t>gle byte</w:t>
-      </w:r>
-      <w:r>
-        <w:rPr>
-          <w:rFonts w:asciiTheme="majorHAnsi" w:hAnsiTheme="majorHAnsi"/>
-        </w:rPr>
-        <w:t xml:space="preserve"> sent from Scratch to Arduino, according to the following scheme:</w:t>
+    </w:p>
+    <w:p>
+      <w:pPr>
+        <w:pStyle w:val="Heading3"/>
+      </w:pPr>
+      <w:r>
+        <w:t>l</w:t>
+      </w:r>
+      <w:r>
+        <w:t>ight commands</w:t>
+      </w:r>
+    </w:p>
+    <w:p>
+      <w:pPr>
+        <w:rPr>
+          <w:rFonts w:asciiTheme="majorHAnsi" w:hAnsiTheme="majorHAnsi"/>
+        </w:rPr>
+      </w:pPr>
+      <w:r>
+        <w:rPr>
+          <w:rFonts w:asciiTheme="majorHAnsi" w:hAnsiTheme="majorHAnsi"/>
+        </w:rPr>
+        <w:t>[0 1 0</w:t>
+      </w:r>
+      <w:r>
+        <w:rPr>
+          <w:rFonts w:asciiTheme="majorHAnsi" w:hAnsiTheme="majorHAnsi"/>
+        </w:rPr>
+        <w:t xml:space="preserve"> x x y y y]</w:t>
+      </w:r>
+    </w:p>
+    <w:p>
+      <w:pPr>
+        <w:rPr>
+          <w:rFonts w:asciiTheme="majorHAnsi" w:hAnsiTheme="majorHAnsi"/>
+        </w:rPr>
+      </w:pPr>
+      <w:r>
+        <w:rPr>
+          <w:rFonts w:asciiTheme="majorHAnsi" w:hAnsiTheme="majorHAnsi"/>
+        </w:rPr>
+        <w:tab/>
+        <w:t xml:space="preserve">the </w:t>
+      </w:r>
+      <w:r>
+        <w:rPr>
+          <w:rFonts w:asciiTheme="majorHAnsi" w:hAnsiTheme="majorHAnsi"/>
+          <w:i/>
+        </w:rPr>
+        <w:t>x</w:t>
+      </w:r>
+      <w:r>
+        <w:rPr>
+          <w:rFonts w:asciiTheme="majorHAnsi" w:hAnsiTheme="majorHAnsi"/>
+        </w:rPr>
+        <w:t xml:space="preserve"> bits select which light: </w:t>
+      </w:r>
+    </w:p>
+    <w:p>
+      <w:pPr>
+        <w:rPr>
+          <w:rFonts w:asciiTheme="majorHAnsi" w:hAnsiTheme="majorHAnsi"/>
+        </w:rPr>
+      </w:pPr>
+      <w:r>
+        <w:rPr>
+          <w:rFonts w:asciiTheme="majorHAnsi" w:hAnsiTheme="majorHAnsi"/>
+        </w:rPr>
+        <w:tab/>
+      </w:r>
+      <w:r>
+        <w:rPr>
+          <w:rFonts w:asciiTheme="majorHAnsi" w:hAnsiTheme="majorHAnsi"/>
+        </w:rPr>
+        <w:tab/>
+        <w:t>0 0 = all lights</w:t>
+      </w:r>
+    </w:p>
+    <w:p>
+      <w:pPr>
+        <w:rPr>
+          <w:rFonts w:asciiTheme="majorHAnsi" w:hAnsiTheme="majorHAnsi"/>
+        </w:rPr>
+      </w:pPr>
+      <w:r>
+        <w:rPr>
+          <w:rFonts w:asciiTheme="majorHAnsi" w:hAnsiTheme="majorHAnsi"/>
+        </w:rPr>
+        <w:tab/>
+      </w:r>
+      <w:r>
+        <w:rPr>
+          <w:rFonts w:asciiTheme="majorHAnsi" w:hAnsiTheme="majorHAnsi"/>
+        </w:rPr>
+        <w:tab/>
+        <w:t>0 1 = light 1</w:t>
+      </w:r>
+    </w:p>
+    <w:p>
+      <w:pPr>
+        <w:rPr>
+          <w:rFonts w:asciiTheme="majorHAnsi" w:hAnsiTheme="majorHAnsi"/>
+        </w:rPr>
+      </w:pPr>
+      <w:r>
+        <w:rPr>
+          <w:rFonts w:asciiTheme="majorHAnsi" w:hAnsiTheme="majorHAnsi"/>
+        </w:rPr>
+        <w:tab/>
+      </w:r>
+      <w:r>
+        <w:rPr>
+          <w:rFonts w:asciiTheme="majorHAnsi" w:hAnsiTheme="majorHAnsi"/>
+        </w:rPr>
+        <w:tab/>
+        <w:t>1 0 = light 2</w:t>
+      </w:r>
+    </w:p>
+    <w:p>
+      <w:pPr>
+        <w:rPr>
+          <w:rFonts w:asciiTheme="majorHAnsi" w:hAnsiTheme="majorHAnsi"/>
+        </w:rPr>
+      </w:pPr>
+      <w:r>
+        <w:rPr>
+          <w:rFonts w:asciiTheme="majorHAnsi" w:hAnsiTheme="majorHAnsi"/>
+        </w:rPr>
+        <w:tab/>
+      </w:r>
+      <w:r>
+        <w:rPr>
+          <w:rFonts w:asciiTheme="majorHAnsi" w:hAnsiTheme="majorHAnsi"/>
+        </w:rPr>
+        <w:tab/>
+        <w:t>1 1 = light 3</w:t>
+      </w:r>
+    </w:p>
+    <w:p>
+      <w:pPr>
+        <w:rPr>
+          <w:rFonts w:asciiTheme="majorHAnsi" w:hAnsiTheme="majorHAnsi"/>
+        </w:rPr>
+      </w:pPr>
+      <w:r>
+        <w:rPr>
+          <w:rFonts w:asciiTheme="majorHAnsi" w:hAnsiTheme="majorHAnsi"/>
+        </w:rPr>
+        <w:tab/>
+        <w:t xml:space="preserve">the </w:t>
+      </w:r>
+      <w:r>
+        <w:rPr>
+          <w:rFonts w:asciiTheme="majorHAnsi" w:hAnsiTheme="majorHAnsi"/>
+          <w:i/>
+        </w:rPr>
+        <w:t>y</w:t>
+      </w:r>
+      <w:r>
+        <w:rPr>
+          <w:rFonts w:asciiTheme="majorHAnsi" w:hAnsiTheme="majorHAnsi"/>
+        </w:rPr>
+        <w:t xml:space="preserve"> bits select which </w:t>
+      </w:r>
+      <w:r>
+        <w:rPr>
+          <w:rFonts w:asciiTheme="majorHAnsi" w:hAnsiTheme="majorHAnsi"/>
+        </w:rPr>
+        <w:t xml:space="preserve">light </w:t>
+      </w:r>
+      <w:r>
+        <w:rPr>
+          <w:rFonts w:asciiTheme="majorHAnsi" w:hAnsiTheme="majorHAnsi"/>
+        </w:rPr>
+        <w:t xml:space="preserve">command: </w:t>
+      </w:r>
+    </w:p>
+    <w:p>
+      <w:pPr>
+        <w:rPr>
+          <w:rFonts w:asciiTheme="majorHAnsi" w:hAnsiTheme="majorHAnsi"/>
+          <w:b/>
+        </w:rPr>
+      </w:pPr>
+      <w:r>
+        <w:rPr>
+          <w:rFonts w:asciiTheme="majorHAnsi" w:hAnsiTheme="majorHAnsi"/>
+        </w:rPr>
+        <w:tab/>
+      </w:r>
+      <w:r>
+        <w:rPr>
+          <w:rFonts w:asciiTheme="majorHAnsi" w:hAnsiTheme="majorHAnsi"/>
+        </w:rPr>
+        <w:tab/>
+        <w:t xml:space="preserve">0 0 0 = </w:t>
+      </w:r>
+      <w:r>
+        <w:rPr>
+          <w:rFonts w:asciiTheme="majorHAnsi" w:hAnsiTheme="majorHAnsi"/>
+          <w:b/>
+        </w:rPr>
+        <w:t xml:space="preserve">set </w:t>
+      </w:r>
+      <w:r>
+        <w:rPr>
+          <w:rFonts w:asciiTheme="majorHAnsi" w:hAnsiTheme="majorHAnsi"/>
+          <w:b/>
+        </w:rPr>
+        <w:t>light</w:t>
+      </w:r>
+      <w:r>
+        <w:rPr>
+          <w:rFonts w:asciiTheme="majorHAnsi" w:hAnsiTheme="majorHAnsi"/>
+          <w:b/>
+        </w:rPr>
+        <w:t>color to (RGBW values follow in next 8 bytes)</w:t>
+      </w:r>
+    </w:p>
+    <w:p>
+      <w:pPr>
+        <w:rPr>
+          <w:rFonts w:asciiTheme="majorHAnsi" w:hAnsiTheme="majorHAnsi"/>
+        </w:rPr>
+      </w:pPr>
+      <w:r>
+        <w:rPr>
+          <w:rFonts w:asciiTheme="majorHAnsi" w:hAnsiTheme="majorHAnsi"/>
+        </w:rPr>
+        <w:tab/>
+      </w:r>
+      <w:r>
+        <w:rPr>
+          <w:rFonts w:asciiTheme="majorHAnsi" w:hAnsiTheme="majorHAnsi"/>
+        </w:rPr>
+        <w:tab/>
+        <w:t xml:space="preserve">0 0 1 = </w:t>
+      </w:r>
+      <w:r>
+        <w:rPr>
+          <w:rFonts w:asciiTheme="majorHAnsi" w:hAnsiTheme="majorHAnsi"/>
+          <w:b/>
+        </w:rPr>
+        <w:t>turn off light</w:t>
+      </w:r>
+    </w:p>
+    <w:p>
+      <w:pPr>
+        <w:rPr>
+          <w:rFonts w:asciiTheme="majorHAnsi" w:hAnsiTheme="majorHAnsi"/>
+          <w:b/>
+        </w:rPr>
+      </w:pPr>
+      <w:r>
+        <w:rPr>
+          <w:rFonts w:asciiTheme="majorHAnsi" w:hAnsiTheme="majorHAnsi"/>
+        </w:rPr>
+        <w:tab/>
+      </w:r>
+      <w:r>
+        <w:rPr>
+          <w:rFonts w:asciiTheme="majorHAnsi" w:hAnsiTheme="majorHAnsi"/>
+        </w:rPr>
+        <w:tab/>
+        <w:t>0 1 0</w:t>
+      </w:r>
+      <w:r>
+        <w:rPr>
+          <w:rFonts w:asciiTheme="majorHAnsi" w:hAnsiTheme="majorHAnsi"/>
+        </w:rPr>
+        <w:t xml:space="preserve"> = </w:t>
+      </w:r>
+      <w:r>
+        <w:rPr>
+          <w:rFonts w:asciiTheme="majorHAnsi" w:hAnsiTheme="majorHAnsi"/>
+          <w:b/>
+        </w:rPr>
+        <w:t xml:space="preserve">fade </w:t>
+      </w:r>
+      <w:r>
+        <w:rPr>
+          <w:rFonts w:asciiTheme="majorHAnsi" w:hAnsiTheme="majorHAnsi"/>
+          <w:b/>
+        </w:rPr>
+        <w:t>light</w:t>
+      </w:r>
+      <w:r>
+        <w:rPr>
+          <w:rFonts w:asciiTheme="majorHAnsi" w:hAnsiTheme="majorHAnsi"/>
+          <w:b/>
+        </w:rPr>
+        <w:t>color to (RGBW values follow in next 8 bytes)</w:t>
+      </w:r>
+    </w:p>
+    <w:p>
+      <w:pPr>
+        <w:rPr>
+          <w:rFonts w:asciiTheme="majorHAnsi" w:hAnsiTheme="majorHAnsi"/>
+        </w:rPr>
+      </w:pPr>
+      <w:r>
+        <w:rPr>
+          <w:rFonts w:asciiTheme="majorHAnsi" w:hAnsiTheme="majorHAnsi"/>
+        </w:rPr>
+        <w:tab/>
+      </w:r>
+      <w:r>
+        <w:rPr>
+          <w:rFonts w:asciiTheme="majorHAnsi" w:hAnsiTheme="majorHAnsi"/>
+        </w:rPr>
+        <w:tab/>
+        <w:t xml:space="preserve">0 1 1 = </w:t>
+      </w:r>
+      <w:r>
+        <w:rPr>
+          <w:rFonts w:asciiTheme="majorHAnsi" w:hAnsiTheme="majorHAnsi"/>
+          <w:b/>
+        </w:rPr>
+        <w:t>fade out</w:t>
+      </w:r>
+      <w:r>
+        <w:rPr>
+          <w:rFonts w:asciiTheme="majorHAnsi" w:hAnsiTheme="majorHAnsi"/>
+          <w:b/>
+        </w:rPr>
+        <w:t xml:space="preserve"> light</w:t>
+      </w:r>
+    </w:p>
+    <w:p>
+      <w:pPr>
+        <w:rPr>
+          <w:rFonts w:asciiTheme="majorHAnsi" w:hAnsiTheme="majorHAnsi"/>
+          <w:b/>
+        </w:rPr>
+      </w:pPr>
+      <w:r>
+        <w:rPr>
+          <w:rFonts w:asciiTheme="majorHAnsi" w:hAnsiTheme="majorHAnsi"/>
+        </w:rPr>
+        <w:tab/>
+      </w:r>
+      <w:r>
+        <w:rPr>
+          <w:rFonts w:asciiTheme="majorHAnsi" w:hAnsiTheme="majorHAnsi"/>
+        </w:rPr>
+        <w:tab/>
+        <w:t xml:space="preserve">1 0 0 = </w:t>
+      </w:r>
+      <w:r>
+        <w:rPr>
+          <w:rFonts w:asciiTheme="majorHAnsi" w:hAnsiTheme="majorHAnsi"/>
+          <w:b/>
+        </w:rPr>
+        <w:t>set brightness (</w:t>
+      </w:r>
+      <w:r>
+        <w:rPr>
+          <w:rFonts w:asciiTheme="majorHAnsi" w:hAnsiTheme="majorHAnsi"/>
+          <w:b/>
+        </w:rPr>
+        <w:t xml:space="preserve">divisor </w:t>
+      </w:r>
+      <w:r>
+        <w:rPr>
+          <w:rFonts w:asciiTheme="majorHAnsi" w:hAnsiTheme="majorHAnsi"/>
+          <w:b/>
+        </w:rPr>
+        <w:t>value follows in next byte)</w:t>
+      </w:r>
+    </w:p>
+    <w:p>
+      <w:pPr>
+        <w:rPr>
+          <w:rFonts w:asciiTheme="majorHAnsi" w:hAnsiTheme="majorHAnsi"/>
+        </w:rPr>
+      </w:pPr>
+      <w:r>
+        <w:rPr>
+          <w:rFonts w:asciiTheme="majorHAnsi" w:hAnsiTheme="majorHAnsi"/>
+          <w:b/>
+        </w:rPr>
+        <w:tab/>
+      </w:r>
+      <w:r>
+        <w:rPr>
+          <w:rFonts w:asciiTheme="majorHAnsi" w:hAnsiTheme="majorHAnsi"/>
+          <w:b/>
+        </w:rPr>
+        <w:tab/>
+      </w:r>
+      <w:r>
+        <w:rPr>
+          <w:rFonts w:asciiTheme="majorHAnsi" w:hAnsiTheme="majorHAnsi"/>
+        </w:rPr>
+        <w:t xml:space="preserve">1 0 1 - </w:t>
+      </w:r>
+      <w:r>
+        <w:rPr>
+          <w:rFonts w:asciiTheme="majorHAnsi" w:hAnsiTheme="majorHAnsi"/>
+          <w:b/>
+        </w:rPr>
+        <w:t>set fade speed (value</w:t>
+      </w:r>
+      <w:r>
+        <w:rPr>
+          <w:rFonts w:asciiTheme="majorHAnsi" w:hAnsiTheme="majorHAnsi"/>
+          <w:b/>
+        </w:rPr>
+        <w:t xml:space="preserve"> in seconds</w:t>
+      </w:r>
+      <w:r>
+        <w:rPr>
+          <w:rFonts w:asciiTheme="majorHAnsi" w:hAnsiTheme="majorHAnsi"/>
+          <w:b/>
+        </w:rPr>
+        <w:t xml:space="preserve"> follows in next byte)</w:t>
       </w:r>
     </w:p>
     <w:p>
@@ -729,46 +1216,330 @@
         <w:pStyle w:val="Heading2"/>
       </w:pPr>
       <w:r>
-        <w:t>Command format</w:t>
-      </w:r>
-    </w:p>
-    <w:p>
-      <w:pPr>
-        <w:rPr>
-          <w:rFonts w:asciiTheme="majorHAnsi" w:hAnsiTheme="majorHAnsi"/>
-        </w:rPr>
-      </w:pPr>
-      <w:r>
-        <w:rPr>
-          <w:rFonts w:asciiTheme="majorHAnsi" w:hAnsiTheme="majorHAnsi"/>
-        </w:rPr>
-        <w:t>[u u u x x y y y]</w:t>
-      </w:r>
-    </w:p>
-    <w:p>
-      <w:pPr>
-        <w:rPr>
-          <w:rFonts w:asciiTheme="majorHAnsi" w:hAnsiTheme="majorHAnsi"/>
-        </w:rPr>
-      </w:pPr>
-      <w:r>
-        <w:rPr>
-          <w:rFonts w:asciiTheme="majorHAnsi" w:hAnsiTheme="majorHAnsi"/>
-        </w:rPr>
-        <w:t>upper bits set command type:</w:t>
-      </w:r>
-    </w:p>
-    <w:p>
-      <w:pPr>
-        <w:rPr>
-          <w:rFonts w:asciiTheme="majorHAnsi" w:hAnsiTheme="majorHAnsi"/>
-        </w:rPr>
-      </w:pPr>
-      <w:r>
-        <w:rPr>
-          <w:rFonts w:asciiTheme="majorHAnsi" w:hAnsiTheme="majorHAnsi"/>
-        </w:rPr>
-        <w:t>001</w:t>
+        <w:lastRenderedPageBreak/>
+        <w:t>Motor commands</w:t>
+      </w:r>
+    </w:p>
+    <w:p>
+      <w:pPr>
+        <w:rPr>
+          <w:rFonts w:asciiTheme="majorHAnsi" w:hAnsiTheme="majorHAnsi"/>
+        </w:rPr>
+      </w:pPr>
+      <w:r>
+        <w:rPr>
+          <w:rFonts w:asciiTheme="majorHAnsi" w:hAnsiTheme="majorHAnsi"/>
+        </w:rPr>
+        <w:t xml:space="preserve"> </w:t>
+      </w:r>
+      <w:r>
+        <w:rPr>
+          <w:rFonts w:asciiTheme="majorHAnsi" w:hAnsiTheme="majorHAnsi"/>
+        </w:rPr>
+        <w:t>[</w:t>
+      </w:r>
+      <w:r>
+        <w:rPr>
+          <w:rFonts w:asciiTheme="majorHAnsi" w:hAnsiTheme="majorHAnsi"/>
+        </w:rPr>
+        <w:t xml:space="preserve">0 </w:t>
+      </w:r>
+      <w:r>
+        <w:rPr>
+          <w:rFonts w:asciiTheme="majorHAnsi" w:hAnsiTheme="majorHAnsi"/>
+        </w:rPr>
+        <w:t>0 1</w:t>
+      </w:r>
+      <w:r>
+        <w:rPr>
+          <w:rFonts w:asciiTheme="majorHAnsi" w:hAnsiTheme="majorHAnsi"/>
+        </w:rPr>
+        <w:t xml:space="preserve"> x x y y y]</w:t>
+      </w:r>
+    </w:p>
+    <w:p>
+      <w:pPr>
+        <w:rPr>
+          <w:rFonts w:asciiTheme="majorHAnsi" w:hAnsiTheme="majorHAnsi"/>
+        </w:rPr>
+      </w:pPr>
+      <w:r>
+        <w:rPr>
+          <w:rFonts w:asciiTheme="majorHAnsi" w:hAnsiTheme="majorHAnsi"/>
+        </w:rPr>
+        <w:tab/>
+        <w:t xml:space="preserve">the </w:t>
+      </w:r>
+      <w:r>
+        <w:rPr>
+          <w:rFonts w:asciiTheme="majorHAnsi" w:hAnsiTheme="majorHAnsi"/>
+          <w:i/>
+        </w:rPr>
+        <w:t>x</w:t>
+      </w:r>
+      <w:r>
+        <w:rPr>
+          <w:rFonts w:asciiTheme="majorHAnsi" w:hAnsiTheme="majorHAnsi"/>
+        </w:rPr>
+        <w:t xml:space="preserve"> bits are </w:t>
+      </w:r>
+      <w:r>
+        <w:rPr>
+          <w:rFonts w:asciiTheme="majorHAnsi" w:hAnsiTheme="majorHAnsi"/>
+        </w:rPr>
+        <w:t>set to zero (</w:t>
+      </w:r>
+      <w:r>
+        <w:rPr>
+          <w:rFonts w:asciiTheme="majorHAnsi" w:hAnsiTheme="majorHAnsi"/>
+        </w:rPr>
+        <w:t>it’s important</w:t>
+      </w:r>
+      <w:r>
+        <w:rPr>
+          <w:rFonts w:asciiTheme="majorHAnsi" w:hAnsiTheme="majorHAnsi"/>
+        </w:rPr>
+        <w:t xml:space="preserve"> to avoid sending</w:t>
+      </w:r>
+      <w:r>
+        <w:rPr>
+          <w:rFonts w:asciiTheme="majorHAnsi" w:hAnsiTheme="majorHAnsi"/>
+        </w:rPr>
+        <w:t xml:space="preserve"> byte</w:t>
+      </w:r>
+      <w:r>
+        <w:rPr>
+          <w:rFonts w:asciiTheme="majorHAnsi" w:hAnsiTheme="majorHAnsi"/>
+        </w:rPr>
+        <w:t xml:space="preserve"> 0x2B, which is ASCII ‘+’, </w:t>
+      </w:r>
+      <w:r>
+        <w:rPr>
+          <w:rFonts w:asciiTheme="majorHAnsi" w:hAnsiTheme="majorHAnsi"/>
+        </w:rPr>
+        <w:t>since this</w:t>
+      </w:r>
+      <w:r>
+        <w:rPr>
+          <w:rFonts w:asciiTheme="majorHAnsi" w:hAnsiTheme="majorHAnsi"/>
+        </w:rPr>
+        <w:t xml:space="preserve"> is used by</w:t>
+      </w:r>
+      <w:r>
+        <w:rPr>
+          <w:rFonts w:asciiTheme="majorHAnsi" w:hAnsiTheme="majorHAnsi"/>
+        </w:rPr>
+        <w:t xml:space="preserve"> the</w:t>
+      </w:r>
+      <w:r>
+        <w:rPr>
+          <w:rFonts w:asciiTheme="majorHAnsi" w:hAnsiTheme="majorHAnsi"/>
+        </w:rPr>
+        <w:t xml:space="preserve"> Adafruit BTLE </w:t>
+      </w:r>
+      <w:r>
+        <w:rPr>
+          <w:rFonts w:asciiTheme="majorHAnsi" w:hAnsiTheme="majorHAnsi"/>
+        </w:rPr>
+        <w:t xml:space="preserve">UART </w:t>
+      </w:r>
+      <w:r>
+        <w:rPr>
+          <w:rFonts w:asciiTheme="majorHAnsi" w:hAnsiTheme="majorHAnsi"/>
+        </w:rPr>
+        <w:t>to switch to command mode)</w:t>
+      </w:r>
+    </w:p>
+    <w:p>
+      <w:pPr>
+        <w:rPr>
+          <w:rFonts w:asciiTheme="majorHAnsi" w:hAnsiTheme="majorHAnsi"/>
+        </w:rPr>
+      </w:pPr>
+      <w:r>
+        <w:rPr>
+          <w:rFonts w:asciiTheme="majorHAnsi" w:hAnsiTheme="majorHAnsi"/>
+        </w:rPr>
+        <w:tab/>
+        <w:t xml:space="preserve">the </w:t>
+      </w:r>
+      <w:r>
+        <w:rPr>
+          <w:rFonts w:asciiTheme="majorHAnsi" w:hAnsiTheme="majorHAnsi"/>
+          <w:i/>
+        </w:rPr>
+        <w:t>y</w:t>
+      </w:r>
+      <w:r>
+        <w:rPr>
+          <w:rFonts w:asciiTheme="majorHAnsi" w:hAnsiTheme="majorHAnsi"/>
+        </w:rPr>
+        <w:t xml:space="preserve"> bits select which motor command: </w:t>
+      </w:r>
+    </w:p>
+    <w:p>
+      <w:pPr>
+        <w:rPr>
+          <w:rFonts w:asciiTheme="majorHAnsi" w:hAnsiTheme="majorHAnsi"/>
+        </w:rPr>
+      </w:pPr>
+      <w:r>
+        <w:rPr>
+          <w:rFonts w:asciiTheme="majorHAnsi" w:hAnsiTheme="majorHAnsi"/>
+        </w:rPr>
+        <w:tab/>
+      </w:r>
+      <w:r>
+        <w:rPr>
+          <w:rFonts w:asciiTheme="majorHAnsi" w:hAnsiTheme="majorHAnsi"/>
+        </w:rPr>
+        <w:tab/>
+        <w:t xml:space="preserve">0 0 0 = </w:t>
+      </w:r>
+      <w:r>
+        <w:rPr>
+          <w:rFonts w:asciiTheme="majorHAnsi" w:hAnsiTheme="majorHAnsi"/>
+          <w:b/>
+        </w:rPr>
+        <w:t>turn</w:t>
+      </w:r>
+      <w:r>
+        <w:rPr>
+          <w:rFonts w:asciiTheme="majorHAnsi" w:hAnsiTheme="majorHAnsi"/>
+        </w:rPr>
+        <w:t xml:space="preserve"> </w:t>
+      </w:r>
+      <w:r>
+        <w:rPr>
+          <w:rFonts w:asciiTheme="majorHAnsi" w:hAnsiTheme="majorHAnsi"/>
+          <w:b/>
+        </w:rPr>
+        <w:t>on</w:t>
+      </w:r>
+      <w:r>
+        <w:rPr>
+          <w:rFonts w:asciiTheme="majorHAnsi" w:hAnsiTheme="majorHAnsi"/>
+          <w:b/>
+        </w:rPr>
+        <w:t xml:space="preserve"> motor</w:t>
+      </w:r>
+      <w:r>
+        <w:rPr>
+          <w:rFonts w:asciiTheme="majorHAnsi" w:hAnsiTheme="majorHAnsi"/>
+          <w:b/>
+        </w:rPr>
+        <w:t xml:space="preserve"> thisway</w:t>
+      </w:r>
+    </w:p>
+    <w:p>
+      <w:pPr>
+        <w:rPr>
+          <w:rFonts w:asciiTheme="majorHAnsi" w:hAnsiTheme="majorHAnsi"/>
+          <w:b/>
+        </w:rPr>
+      </w:pPr>
+      <w:r>
+        <w:rPr>
+          <w:rFonts w:asciiTheme="majorHAnsi" w:hAnsiTheme="majorHAnsi"/>
+        </w:rPr>
+        <w:tab/>
+      </w:r>
+      <w:r>
+        <w:rPr>
+          <w:rFonts w:asciiTheme="majorHAnsi" w:hAnsiTheme="majorHAnsi"/>
+        </w:rPr>
+        <w:tab/>
+        <w:t xml:space="preserve">0 0 1 = </w:t>
+      </w:r>
+      <w:r>
+        <w:rPr>
+          <w:rFonts w:asciiTheme="majorHAnsi" w:hAnsiTheme="majorHAnsi"/>
+          <w:b/>
+        </w:rPr>
+        <w:t>turn</w:t>
+      </w:r>
+      <w:r>
+        <w:rPr>
+          <w:rFonts w:asciiTheme="majorHAnsi" w:hAnsiTheme="majorHAnsi"/>
+        </w:rPr>
+        <w:t xml:space="preserve"> </w:t>
+      </w:r>
+      <w:r>
+        <w:rPr>
+          <w:rFonts w:asciiTheme="majorHAnsi" w:hAnsiTheme="majorHAnsi"/>
+          <w:b/>
+        </w:rPr>
+        <w:t>on</w:t>
+      </w:r>
+      <w:r>
+        <w:rPr>
+          <w:rFonts w:asciiTheme="majorHAnsi" w:hAnsiTheme="majorHAnsi"/>
+          <w:b/>
+        </w:rPr>
+        <w:t xml:space="preserve"> motor</w:t>
+      </w:r>
+      <w:r>
+        <w:rPr>
+          <w:rFonts w:asciiTheme="majorHAnsi" w:hAnsiTheme="majorHAnsi"/>
+          <w:b/>
+        </w:rPr>
+        <w:t xml:space="preserve"> thatway</w:t>
+      </w:r>
+    </w:p>
+    <w:p>
+      <w:pPr>
+        <w:rPr>
+          <w:rFonts w:asciiTheme="majorHAnsi" w:hAnsiTheme="majorHAnsi"/>
+          <w:b/>
+        </w:rPr>
+      </w:pPr>
+      <w:r>
+        <w:rPr>
+          <w:rFonts w:asciiTheme="majorHAnsi" w:hAnsiTheme="majorHAnsi"/>
+          <w:b/>
+        </w:rPr>
+        <w:tab/>
+      </w:r>
+      <w:r>
+        <w:rPr>
+          <w:rFonts w:asciiTheme="majorHAnsi" w:hAnsiTheme="majorHAnsi"/>
+          <w:b/>
+        </w:rPr>
+        <w:tab/>
+      </w:r>
+      <w:r>
+        <w:rPr>
+          <w:rFonts w:asciiTheme="majorHAnsi" w:hAnsiTheme="majorHAnsi"/>
+        </w:rPr>
+        <w:t xml:space="preserve">0 1 0 = </w:t>
+      </w:r>
+      <w:r>
+        <w:rPr>
+          <w:rFonts w:asciiTheme="majorHAnsi" w:hAnsiTheme="majorHAnsi"/>
+          <w:b/>
+        </w:rPr>
+        <w:t>motor off</w:t>
+      </w:r>
+    </w:p>
+    <w:p>
+      <w:pPr>
+        <w:rPr>
+          <w:rFonts w:asciiTheme="majorHAnsi" w:hAnsiTheme="majorHAnsi"/>
+          <w:b/>
+        </w:rPr>
+      </w:pPr>
+      <w:r>
+        <w:rPr>
+          <w:rFonts w:asciiTheme="majorHAnsi" w:hAnsiTheme="majorHAnsi"/>
+        </w:rPr>
+        <w:tab/>
+      </w:r>
+      <w:r>
+        <w:rPr>
+          <w:rFonts w:asciiTheme="majorHAnsi" w:hAnsiTheme="majorHAnsi"/>
+        </w:rPr>
+        <w:tab/>
+        <w:t>0 1 1</w:t>
       </w:r>
       <w:r>
         <w:rPr>
@@ -779,46 +1550,87 @@
       <w:r>
         <w:rPr>
           <w:rFonts w:asciiTheme="majorHAnsi" w:hAnsiTheme="majorHAnsi"/>
-        </w:rPr>
-        <w:t>motor commands</w:t>
-      </w:r>
-    </w:p>
-    <w:p>
-      <w:pPr>
-        <w:rPr>
-          <w:rFonts w:asciiTheme="majorHAnsi" w:hAnsiTheme="majorHAnsi"/>
-        </w:rPr>
-      </w:pPr>
-      <w:r>
-        <w:rPr>
-          <w:rFonts w:asciiTheme="majorHAnsi" w:hAnsiTheme="majorHAnsi"/>
-        </w:rPr>
-        <w:t>010 = light commands</w:t>
-      </w:r>
-    </w:p>
-    <w:p>
-      <w:pPr>
-        <w:rPr>
-          <w:rFonts w:asciiTheme="majorHAnsi" w:hAnsiTheme="majorHAnsi"/>
-        </w:rPr>
-      </w:pPr>
-      <w:r>
-        <w:rPr>
-          <w:rFonts w:asciiTheme="majorHAnsi" w:hAnsiTheme="majorHAnsi"/>
-        </w:rPr>
-        <w:t>011</w:t>
-      </w:r>
-      <w:r>
-        <w:rPr>
-          <w:rFonts w:asciiTheme="majorHAnsi" w:hAnsiTheme="majorHAnsi"/>
-        </w:rPr>
-        <w:t xml:space="preserve"> = </w:t>
-      </w:r>
-      <w:r>
-        <w:rPr>
-          <w:rFonts w:asciiTheme="majorHAnsi" w:hAnsiTheme="majorHAnsi"/>
-        </w:rPr>
-        <w:t>other</w:t>
+          <w:b/>
+        </w:rPr>
+        <w:t>set motor speed</w:t>
+      </w:r>
+      <w:r>
+        <w:rPr>
+          <w:rFonts w:asciiTheme="majorHAnsi" w:hAnsiTheme="majorHAnsi"/>
+          <w:b/>
+        </w:rPr>
+        <w:t xml:space="preserve"> (value follows in next byte)</w:t>
+      </w:r>
+    </w:p>
+    <w:p>
+      <w:pPr>
+        <w:pStyle w:val="Heading2"/>
+      </w:pPr>
+      <w:r>
+        <w:t>Other commands</w:t>
+      </w:r>
+    </w:p>
+    <w:p>
+      <w:pPr>
+        <w:pStyle w:val="Heading4"/>
+      </w:pPr>
+      <w:r>
+        <w:t xml:space="preserve">reset state variables </w:t>
+      </w:r>
+    </w:p>
+    <w:p>
+      <w:pPr>
+        <w:rPr>
+          <w:rFonts w:asciiTheme="majorHAnsi" w:hAnsiTheme="majorHAnsi"/>
+        </w:rPr>
+      </w:pPr>
+      <w:r>
+        <w:rPr>
+          <w:rFonts w:asciiTheme="majorHAnsi" w:hAnsiTheme="majorHAnsi"/>
+        </w:rPr>
+        <w:t xml:space="preserve">[0 1 </w:t>
+      </w:r>
+      <w:r>
+        <w:rPr>
+          <w:rFonts w:asciiTheme="majorHAnsi" w:hAnsiTheme="majorHAnsi"/>
+        </w:rPr>
+        <w:t>1</w:t>
+      </w:r>
+      <w:r>
+        <w:rPr>
+          <w:rFonts w:asciiTheme="majorHAnsi" w:hAnsiTheme="majorHAnsi"/>
+        </w:rPr>
+        <w:t xml:space="preserve"> 0 0 0 0 0] </w:t>
+      </w:r>
+    </w:p>
+    <w:p>
+      <w:pPr>
+        <w:pStyle w:val="Heading4"/>
+      </w:pPr>
+      <w:r>
+        <w:t>stop</w:t>
+      </w:r>
+      <w:r>
+        <w:t>fades</w:t>
+      </w:r>
+    </w:p>
+    <w:p>
+      <w:pPr>
+        <w:rPr>
+          <w:rFonts w:asciiTheme="majorHAnsi" w:hAnsiTheme="majorHAnsi"/>
+        </w:rPr>
+      </w:pPr>
+      <w:r>
+        <w:rPr>
+          <w:rFonts w:asciiTheme="majorHAnsi" w:hAnsiTheme="majorHAnsi"/>
+        </w:rPr>
+        <w:t xml:space="preserve">[0 1 </w:t>
+      </w:r>
+      <w:r>
+        <w:rPr>
+          <w:rFonts w:asciiTheme="majorHAnsi" w:hAnsiTheme="majorHAnsi"/>
+        </w:rPr>
+        <w:t>1</w:t>
       </w:r>
       <w:r>
         <w:rPr>
@@ -826,955 +1638,196 @@
         </w:rPr>
         <w:t xml:space="preserve"> </w:t>
       </w:r>
-    </w:p>
-    <w:p>
-      <w:pPr>
-        <w:pStyle w:val="Heading3"/>
-      </w:pPr>
-      <w:r>
-        <w:t>l</w:t>
-      </w:r>
-      <w:r>
-        <w:t>ight commands</w:t>
-      </w:r>
-    </w:p>
-    <w:p>
-      <w:pPr>
-        <w:rPr>
-          <w:rFonts w:asciiTheme="majorHAnsi" w:hAnsiTheme="majorHAnsi"/>
-        </w:rPr>
-      </w:pPr>
-      <w:r>
-        <w:rPr>
-          <w:rFonts w:asciiTheme="majorHAnsi" w:hAnsiTheme="majorHAnsi"/>
-        </w:rPr>
-        <w:t>[0 1 0</w:t>
-      </w:r>
-      <w:r>
-        <w:rPr>
-          <w:rFonts w:asciiTheme="majorHAnsi" w:hAnsiTheme="majorHAnsi"/>
-        </w:rPr>
-        <w:t xml:space="preserve"> x x y y y]</w:t>
-      </w:r>
-    </w:p>
-    <w:p>
-      <w:pPr>
-        <w:rPr>
-          <w:rFonts w:asciiTheme="majorHAnsi" w:hAnsiTheme="majorHAnsi"/>
-        </w:rPr>
-      </w:pPr>
-      <w:r>
-        <w:rPr>
-          <w:rFonts w:asciiTheme="majorHAnsi" w:hAnsiTheme="majorHAnsi"/>
-        </w:rPr>
-        <w:tab/>
-        <w:t xml:space="preserve">the </w:t>
-      </w:r>
-      <w:r>
-        <w:rPr>
-          <w:rFonts w:asciiTheme="majorHAnsi" w:hAnsiTheme="majorHAnsi"/>
-          <w:i/>
-        </w:rPr>
-        <w:t>x</w:t>
-      </w:r>
-      <w:r>
-        <w:rPr>
-          <w:rFonts w:asciiTheme="majorHAnsi" w:hAnsiTheme="majorHAnsi"/>
-        </w:rPr>
-        <w:t xml:space="preserve"> bits select which light: </w:t>
-      </w:r>
-    </w:p>
-    <w:p>
-      <w:pPr>
-        <w:rPr>
-          <w:rFonts w:asciiTheme="majorHAnsi" w:hAnsiTheme="majorHAnsi"/>
-        </w:rPr>
-      </w:pPr>
-      <w:r>
-        <w:rPr>
-          <w:rFonts w:asciiTheme="majorHAnsi" w:hAnsiTheme="majorHAnsi"/>
-        </w:rPr>
-        <w:tab/>
-      </w:r>
-      <w:r>
-        <w:rPr>
-          <w:rFonts w:asciiTheme="majorHAnsi" w:hAnsiTheme="majorHAnsi"/>
-        </w:rPr>
-        <w:tab/>
-        <w:t>0 0 = all lights</w:t>
-      </w:r>
-    </w:p>
-    <w:p>
-      <w:pPr>
-        <w:rPr>
-          <w:rFonts w:asciiTheme="majorHAnsi" w:hAnsiTheme="majorHAnsi"/>
-        </w:rPr>
-      </w:pPr>
-      <w:r>
-        <w:rPr>
-          <w:rFonts w:asciiTheme="majorHAnsi" w:hAnsiTheme="majorHAnsi"/>
-        </w:rPr>
-        <w:tab/>
-      </w:r>
-      <w:r>
-        <w:rPr>
-          <w:rFonts w:asciiTheme="majorHAnsi" w:hAnsiTheme="majorHAnsi"/>
-        </w:rPr>
-        <w:tab/>
-        <w:t>0 1 = light 1</w:t>
-      </w:r>
-    </w:p>
-    <w:p>
-      <w:pPr>
-        <w:rPr>
-          <w:rFonts w:asciiTheme="majorHAnsi" w:hAnsiTheme="majorHAnsi"/>
-        </w:rPr>
-      </w:pPr>
-      <w:r>
-        <w:rPr>
-          <w:rFonts w:asciiTheme="majorHAnsi" w:hAnsiTheme="majorHAnsi"/>
-        </w:rPr>
-        <w:tab/>
-      </w:r>
-      <w:r>
-        <w:rPr>
-          <w:rFonts w:asciiTheme="majorHAnsi" w:hAnsiTheme="majorHAnsi"/>
-        </w:rPr>
-        <w:tab/>
-        <w:t>1 0 = light 2</w:t>
-      </w:r>
-    </w:p>
-    <w:p>
-      <w:pPr>
-        <w:rPr>
-          <w:rFonts w:asciiTheme="majorHAnsi" w:hAnsiTheme="majorHAnsi"/>
-        </w:rPr>
-      </w:pPr>
-      <w:r>
-        <w:rPr>
-          <w:rFonts w:asciiTheme="majorHAnsi" w:hAnsiTheme="majorHAnsi"/>
-        </w:rPr>
-        <w:tab/>
-      </w:r>
-      <w:r>
-        <w:rPr>
-          <w:rFonts w:asciiTheme="majorHAnsi" w:hAnsiTheme="majorHAnsi"/>
-        </w:rPr>
-        <w:tab/>
-        <w:t>1 1 = light 3</w:t>
-      </w:r>
-    </w:p>
-    <w:p>
-      <w:pPr>
-        <w:rPr>
-          <w:rFonts w:asciiTheme="majorHAnsi" w:hAnsiTheme="majorHAnsi"/>
-        </w:rPr>
-      </w:pPr>
-      <w:r>
-        <w:rPr>
-          <w:rFonts w:asciiTheme="majorHAnsi" w:hAnsiTheme="majorHAnsi"/>
-        </w:rPr>
-        <w:tab/>
-        <w:t xml:space="preserve">the </w:t>
-      </w:r>
-      <w:r>
-        <w:rPr>
-          <w:rFonts w:asciiTheme="majorHAnsi" w:hAnsiTheme="majorHAnsi"/>
-          <w:i/>
-        </w:rPr>
-        <w:t>y</w:t>
-      </w:r>
-      <w:r>
-        <w:rPr>
-          <w:rFonts w:asciiTheme="majorHAnsi" w:hAnsiTheme="majorHAnsi"/>
-        </w:rPr>
-        <w:t xml:space="preserve"> bits select which </w:t>
-      </w:r>
-      <w:r>
-        <w:rPr>
-          <w:rFonts w:asciiTheme="majorHAnsi" w:hAnsiTheme="majorHAnsi"/>
-        </w:rPr>
-        <w:t xml:space="preserve">light </w:t>
-      </w:r>
-      <w:r>
-        <w:rPr>
-          <w:rFonts w:asciiTheme="majorHAnsi" w:hAnsiTheme="majorHAnsi"/>
-        </w:rPr>
-        <w:t xml:space="preserve">command: </w:t>
-      </w:r>
-    </w:p>
-    <w:p>
-      <w:pPr>
-        <w:rPr>
-          <w:rFonts w:asciiTheme="majorHAnsi" w:hAnsiTheme="majorHAnsi"/>
-          <w:b/>
-        </w:rPr>
-      </w:pPr>
-      <w:r>
-        <w:rPr>
-          <w:rFonts w:asciiTheme="majorHAnsi" w:hAnsiTheme="majorHAnsi"/>
-        </w:rPr>
-        <w:tab/>
-      </w:r>
-      <w:r>
-        <w:rPr>
-          <w:rFonts w:asciiTheme="majorHAnsi" w:hAnsiTheme="majorHAnsi"/>
-        </w:rPr>
-        <w:tab/>
-        <w:t xml:space="preserve">0 0 0 = </w:t>
-      </w:r>
-      <w:r>
-        <w:rPr>
-          <w:rFonts w:asciiTheme="majorHAnsi" w:hAnsiTheme="majorHAnsi"/>
-          <w:b/>
-        </w:rPr>
-        <w:t xml:space="preserve">set </w:t>
-      </w:r>
-      <w:r>
-        <w:rPr>
-          <w:rFonts w:asciiTheme="majorHAnsi" w:hAnsiTheme="majorHAnsi"/>
-          <w:b/>
-        </w:rPr>
-        <w:t>light</w:t>
-      </w:r>
-      <w:r>
-        <w:rPr>
-          <w:rFonts w:asciiTheme="majorHAnsi" w:hAnsiTheme="majorHAnsi"/>
-          <w:b/>
-        </w:rPr>
-        <w:t>color to (RGBW values follow in next 8 bytes)</w:t>
-      </w:r>
-    </w:p>
-    <w:p>
-      <w:pPr>
-        <w:rPr>
-          <w:rFonts w:asciiTheme="majorHAnsi" w:hAnsiTheme="majorHAnsi"/>
-        </w:rPr>
-      </w:pPr>
-      <w:r>
-        <w:rPr>
-          <w:rFonts w:asciiTheme="majorHAnsi" w:hAnsiTheme="majorHAnsi"/>
-        </w:rPr>
-        <w:tab/>
-      </w:r>
-      <w:r>
-        <w:rPr>
-          <w:rFonts w:asciiTheme="majorHAnsi" w:hAnsiTheme="majorHAnsi"/>
-        </w:rPr>
-        <w:tab/>
-        <w:t xml:space="preserve">0 0 1 = </w:t>
-      </w:r>
-      <w:r>
-        <w:rPr>
-          <w:rFonts w:asciiTheme="majorHAnsi" w:hAnsiTheme="majorHAnsi"/>
-          <w:b/>
-        </w:rPr>
-        <w:t>turn off light</w:t>
-      </w:r>
-    </w:p>
-    <w:p>
-      <w:pPr>
-        <w:rPr>
-          <w:rFonts w:asciiTheme="majorHAnsi" w:hAnsiTheme="majorHAnsi"/>
-          <w:b/>
-        </w:rPr>
-      </w:pPr>
-      <w:r>
-        <w:rPr>
-          <w:rFonts w:asciiTheme="majorHAnsi" w:hAnsiTheme="majorHAnsi"/>
-        </w:rPr>
-        <w:tab/>
-      </w:r>
-      <w:r>
-        <w:rPr>
-          <w:rFonts w:asciiTheme="majorHAnsi" w:hAnsiTheme="majorHAnsi"/>
-        </w:rPr>
-        <w:tab/>
-        <w:t>0 1 0</w:t>
-      </w:r>
-      <w:r>
-        <w:rPr>
-          <w:rFonts w:asciiTheme="majorHAnsi" w:hAnsiTheme="majorHAnsi"/>
-        </w:rPr>
-        <w:t xml:space="preserve"> = </w:t>
-      </w:r>
-      <w:r>
-        <w:rPr>
-          <w:rFonts w:asciiTheme="majorHAnsi" w:hAnsiTheme="majorHAnsi"/>
-          <w:b/>
-        </w:rPr>
-        <w:t xml:space="preserve">fade </w:t>
-      </w:r>
-      <w:r>
-        <w:rPr>
-          <w:rFonts w:asciiTheme="majorHAnsi" w:hAnsiTheme="majorHAnsi"/>
-          <w:b/>
-        </w:rPr>
-        <w:t>light</w:t>
-      </w:r>
-      <w:r>
-        <w:rPr>
-          <w:rFonts w:asciiTheme="majorHAnsi" w:hAnsiTheme="majorHAnsi"/>
-          <w:b/>
-        </w:rPr>
-        <w:t>color to (RGBW values follow in next 8 bytes)</w:t>
-      </w:r>
-    </w:p>
-    <w:p>
-      <w:pPr>
-        <w:rPr>
-          <w:rFonts w:asciiTheme="majorHAnsi" w:hAnsiTheme="majorHAnsi"/>
-        </w:rPr>
-      </w:pPr>
-      <w:r>
-        <w:rPr>
-          <w:rFonts w:asciiTheme="majorHAnsi" w:hAnsiTheme="majorHAnsi"/>
-        </w:rPr>
-        <w:tab/>
-      </w:r>
-      <w:r>
-        <w:rPr>
-          <w:rFonts w:asciiTheme="majorHAnsi" w:hAnsiTheme="majorHAnsi"/>
-        </w:rPr>
-        <w:tab/>
-        <w:t xml:space="preserve">0 1 1 = </w:t>
-      </w:r>
-      <w:r>
-        <w:rPr>
-          <w:rFonts w:asciiTheme="majorHAnsi" w:hAnsiTheme="majorHAnsi"/>
-          <w:b/>
-        </w:rPr>
-        <w:t>fade out</w:t>
-      </w:r>
-      <w:r>
-        <w:rPr>
-          <w:rFonts w:asciiTheme="majorHAnsi" w:hAnsiTheme="majorHAnsi"/>
-          <w:b/>
-        </w:rPr>
-        <w:t xml:space="preserve"> light</w:t>
-      </w:r>
-    </w:p>
-    <w:p>
-      <w:pPr>
-        <w:rPr>
-          <w:rFonts w:asciiTheme="majorHAnsi" w:hAnsiTheme="majorHAnsi"/>
-          <w:b/>
-        </w:rPr>
-      </w:pPr>
-      <w:r>
-        <w:rPr>
-          <w:rFonts w:asciiTheme="majorHAnsi" w:hAnsiTheme="majorHAnsi"/>
-        </w:rPr>
-        <w:tab/>
-      </w:r>
-      <w:r>
-        <w:rPr>
-          <w:rFonts w:asciiTheme="majorHAnsi" w:hAnsiTheme="majorHAnsi"/>
-        </w:rPr>
-        <w:tab/>
-        <w:t xml:space="preserve">1 0 0 = </w:t>
-      </w:r>
-      <w:r>
-        <w:rPr>
-          <w:rFonts w:asciiTheme="majorHAnsi" w:hAnsiTheme="majorHAnsi"/>
-          <w:b/>
-        </w:rPr>
-        <w:t>set brightness (</w:t>
-      </w:r>
-      <w:r>
-        <w:rPr>
-          <w:rFonts w:asciiTheme="majorHAnsi" w:hAnsiTheme="majorHAnsi"/>
-          <w:b/>
-        </w:rPr>
-        <w:t xml:space="preserve">divisor </w:t>
-      </w:r>
-      <w:r>
-        <w:rPr>
-          <w:rFonts w:asciiTheme="majorHAnsi" w:hAnsiTheme="majorHAnsi"/>
-          <w:b/>
-        </w:rPr>
-        <w:t>value follows in next byte)</w:t>
-      </w:r>
-    </w:p>
-    <w:p>
-      <w:pPr>
-        <w:rPr>
-          <w:rFonts w:asciiTheme="majorHAnsi" w:hAnsiTheme="majorHAnsi"/>
-        </w:rPr>
-      </w:pPr>
-      <w:r>
-        <w:rPr>
-          <w:rFonts w:asciiTheme="majorHAnsi" w:hAnsiTheme="majorHAnsi"/>
-          <w:b/>
-        </w:rPr>
-        <w:lastRenderedPageBreak/>
-        <w:tab/>
-      </w:r>
-      <w:r>
-        <w:rPr>
-          <w:rFonts w:asciiTheme="majorHAnsi" w:hAnsiTheme="majorHAnsi"/>
-          <w:b/>
-        </w:rPr>
-        <w:tab/>
-      </w:r>
-      <w:r>
-        <w:rPr>
-          <w:rFonts w:asciiTheme="majorHAnsi" w:hAnsiTheme="majorHAnsi"/>
-        </w:rPr>
-        <w:t xml:space="preserve">1 0 1 - </w:t>
-      </w:r>
-      <w:r>
-        <w:rPr>
-          <w:rFonts w:asciiTheme="majorHAnsi" w:hAnsiTheme="majorHAnsi"/>
-          <w:b/>
-        </w:rPr>
-        <w:t>set fade speed (value</w:t>
-      </w:r>
-      <w:r>
-        <w:rPr>
-          <w:rFonts w:asciiTheme="majorHAnsi" w:hAnsiTheme="majorHAnsi"/>
-          <w:b/>
-        </w:rPr>
-        <w:t xml:space="preserve"> in seconds</w:t>
-      </w:r>
-      <w:r>
-        <w:rPr>
-          <w:rFonts w:asciiTheme="majorHAnsi" w:hAnsiTheme="majorHAnsi"/>
-          <w:b/>
-        </w:rPr>
-        <w:t xml:space="preserve"> follows in next byte)</w:t>
-      </w:r>
-    </w:p>
-    <w:p>
-      <w:pPr>
-        <w:pStyle w:val="Heading2"/>
-      </w:pPr>
-      <w:r>
-        <w:t>Motor commands</w:t>
-      </w:r>
-    </w:p>
-    <w:p>
-      <w:pPr>
-        <w:rPr>
-          <w:rFonts w:asciiTheme="majorHAnsi" w:hAnsiTheme="majorHAnsi"/>
-        </w:rPr>
-      </w:pPr>
-      <w:r>
-        <w:rPr>
-          <w:rFonts w:asciiTheme="majorHAnsi" w:hAnsiTheme="majorHAnsi"/>
+      <w:r>
+        <w:rPr>
+          <w:rFonts w:asciiTheme="majorHAnsi" w:hAnsiTheme="majorHAnsi"/>
+        </w:rPr>
+        <w:t>x x 0 0 1]  -</w:t>
+      </w:r>
+      <w:r>
+        <w:rPr>
+          <w:rFonts w:asciiTheme="majorHAnsi" w:hAnsiTheme="majorHAnsi"/>
+          <w:b/>
         </w:rPr>
         <w:t xml:space="preserve"> </w:t>
       </w:r>
       <w:r>
         <w:rPr>
           <w:rFonts w:asciiTheme="majorHAnsi" w:hAnsiTheme="majorHAnsi"/>
-        </w:rPr>
-        <w:t>[</w:t>
-      </w:r>
-      <w:r>
-        <w:rPr>
-          <w:rFonts w:asciiTheme="majorHAnsi" w:hAnsiTheme="majorHAnsi"/>
-        </w:rPr>
-        <w:t xml:space="preserve">0 </w:t>
-      </w:r>
-      <w:r>
-        <w:rPr>
-          <w:rFonts w:asciiTheme="majorHAnsi" w:hAnsiTheme="majorHAnsi"/>
-        </w:rPr>
-        <w:t>0 1</w:t>
-      </w:r>
-      <w:r>
-        <w:rPr>
-          <w:rFonts w:asciiTheme="majorHAnsi" w:hAnsiTheme="majorHAnsi"/>
-        </w:rPr>
-        <w:t xml:space="preserve"> x x y y y]</w:t>
-      </w:r>
-    </w:p>
-    <w:p>
-      <w:pPr>
-        <w:rPr>
-          <w:rFonts w:asciiTheme="majorHAnsi" w:hAnsiTheme="majorHAnsi"/>
-        </w:rPr>
-      </w:pPr>
-      <w:r>
-        <w:rPr>
-          <w:rFonts w:asciiTheme="majorHAnsi" w:hAnsiTheme="majorHAnsi"/>
-        </w:rPr>
-        <w:tab/>
-        <w:t xml:space="preserve">the </w:t>
-      </w:r>
-      <w:r>
-        <w:rPr>
-          <w:rFonts w:asciiTheme="majorHAnsi" w:hAnsiTheme="majorHAnsi"/>
-          <w:i/>
-        </w:rPr>
-        <w:t>x</w:t>
-      </w:r>
-      <w:r>
-        <w:rPr>
-          <w:rFonts w:asciiTheme="majorHAnsi" w:hAnsiTheme="majorHAnsi"/>
-        </w:rPr>
-        <w:t xml:space="preserve"> bits are </w:t>
-      </w:r>
-      <w:r>
-        <w:rPr>
-          <w:rFonts w:asciiTheme="majorHAnsi" w:hAnsiTheme="majorHAnsi"/>
-        </w:rPr>
-        <w:t>set to zero (</w:t>
-      </w:r>
-      <w:r>
-        <w:rPr>
-          <w:rFonts w:asciiTheme="majorHAnsi" w:hAnsiTheme="majorHAnsi"/>
-        </w:rPr>
-        <w:t>it’s important</w:t>
-      </w:r>
-      <w:r>
-        <w:rPr>
-          <w:rFonts w:asciiTheme="majorHAnsi" w:hAnsiTheme="majorHAnsi"/>
-        </w:rPr>
-        <w:t xml:space="preserve"> to avoid sending</w:t>
-      </w:r>
-      <w:r>
-        <w:rPr>
-          <w:rFonts w:asciiTheme="majorHAnsi" w:hAnsiTheme="majorHAnsi"/>
-        </w:rPr>
-        <w:t xml:space="preserve"> byte</w:t>
-      </w:r>
-      <w:r>
-        <w:rPr>
-          <w:rFonts w:asciiTheme="majorHAnsi" w:hAnsiTheme="majorHAnsi"/>
-        </w:rPr>
-        <w:t xml:space="preserve"> 0x2B, which is ASCII ‘+’, </w:t>
-      </w:r>
-      <w:r>
-        <w:rPr>
-          <w:rFonts w:asciiTheme="majorHAnsi" w:hAnsiTheme="majorHAnsi"/>
-        </w:rPr>
-        <w:t>since this</w:t>
-      </w:r>
-      <w:r>
-        <w:rPr>
-          <w:rFonts w:asciiTheme="majorHAnsi" w:hAnsiTheme="majorHAnsi"/>
-        </w:rPr>
-        <w:t xml:space="preserve"> is used by</w:t>
-      </w:r>
-      <w:r>
-        <w:rPr>
-          <w:rFonts w:asciiTheme="majorHAnsi" w:hAnsiTheme="majorHAnsi"/>
-        </w:rPr>
-        <w:t xml:space="preserve"> the</w:t>
-      </w:r>
-      <w:r>
-        <w:rPr>
-          <w:rFonts w:asciiTheme="majorHAnsi" w:hAnsiTheme="majorHAnsi"/>
-        </w:rPr>
-        <w:t xml:space="preserve"> Adafruit BTLE </w:t>
-      </w:r>
-      <w:r>
-        <w:rPr>
-          <w:rFonts w:asciiTheme="majorHAnsi" w:hAnsiTheme="majorHAnsi"/>
-        </w:rPr>
-        <w:t xml:space="preserve">UART </w:t>
-      </w:r>
-      <w:r>
-        <w:rPr>
-          <w:rFonts w:asciiTheme="majorHAnsi" w:hAnsiTheme="majorHAnsi"/>
-        </w:rPr>
-        <w:t>to switch to command mode)</w:t>
-      </w:r>
-    </w:p>
-    <w:p>
-      <w:pPr>
-        <w:rPr>
-          <w:rFonts w:asciiTheme="majorHAnsi" w:hAnsiTheme="majorHAnsi"/>
-        </w:rPr>
-      </w:pPr>
-      <w:r>
-        <w:rPr>
-          <w:rFonts w:asciiTheme="majorHAnsi" w:hAnsiTheme="majorHAnsi"/>
-        </w:rPr>
-        <w:tab/>
-        <w:t xml:space="preserve">the </w:t>
-      </w:r>
-      <w:r>
-        <w:rPr>
-          <w:rFonts w:asciiTheme="majorHAnsi" w:hAnsiTheme="majorHAnsi"/>
-          <w:i/>
-        </w:rPr>
-        <w:t>y</w:t>
-      </w:r>
-      <w:r>
-        <w:rPr>
-          <w:rFonts w:asciiTheme="majorHAnsi" w:hAnsiTheme="majorHAnsi"/>
-        </w:rPr>
-        <w:t xml:space="preserve"> bits select which motor command: </w:t>
-      </w:r>
-    </w:p>
-    <w:p>
-      <w:pPr>
-        <w:rPr>
-          <w:rFonts w:asciiTheme="majorHAnsi" w:hAnsiTheme="majorHAnsi"/>
-        </w:rPr>
-      </w:pPr>
-      <w:r>
-        <w:rPr>
-          <w:rFonts w:asciiTheme="majorHAnsi" w:hAnsiTheme="majorHAnsi"/>
-        </w:rPr>
-        <w:tab/>
-      </w:r>
-      <w:r>
-        <w:rPr>
-          <w:rFonts w:asciiTheme="majorHAnsi" w:hAnsiTheme="majorHAnsi"/>
-        </w:rPr>
-        <w:tab/>
-        <w:t xml:space="preserve">0 0 0 = </w:t>
-      </w:r>
-      <w:r>
-        <w:rPr>
-          <w:rFonts w:asciiTheme="majorHAnsi" w:hAnsiTheme="majorHAnsi"/>
-          <w:b/>
-        </w:rPr>
-        <w:t>turn</w:t>
-      </w:r>
-      <w:r>
-        <w:rPr>
-          <w:rFonts w:asciiTheme="majorHAnsi" w:hAnsiTheme="majorHAnsi"/>
-        </w:rPr>
-        <w:t xml:space="preserve"> </w:t>
-      </w:r>
-      <w:r>
-        <w:rPr>
-          <w:rFonts w:asciiTheme="majorHAnsi" w:hAnsiTheme="majorHAnsi"/>
-          <w:b/>
-        </w:rPr>
-        <w:t>on</w:t>
-      </w:r>
-      <w:r>
-        <w:rPr>
-          <w:rFonts w:asciiTheme="majorHAnsi" w:hAnsiTheme="majorHAnsi"/>
-          <w:b/>
-        </w:rPr>
-        <w:t xml:space="preserve"> motor</w:t>
-      </w:r>
-      <w:r>
-        <w:rPr>
-          <w:rFonts w:asciiTheme="majorHAnsi" w:hAnsiTheme="majorHAnsi"/>
-          <w:b/>
-        </w:rPr>
-        <w:t xml:space="preserve"> thisway</w:t>
-      </w:r>
-    </w:p>
-    <w:p>
-      <w:pPr>
-        <w:rPr>
-          <w:rFonts w:asciiTheme="majorHAnsi" w:hAnsiTheme="majorHAnsi"/>
-          <w:b/>
-        </w:rPr>
-      </w:pPr>
-      <w:r>
-        <w:rPr>
-          <w:rFonts w:asciiTheme="majorHAnsi" w:hAnsiTheme="majorHAnsi"/>
-        </w:rPr>
-        <w:tab/>
-      </w:r>
-      <w:r>
-        <w:rPr>
-          <w:rFonts w:asciiTheme="majorHAnsi" w:hAnsiTheme="majorHAnsi"/>
-        </w:rPr>
-        <w:tab/>
-        <w:t xml:space="preserve">0 0 1 = </w:t>
-      </w:r>
-      <w:r>
-        <w:rPr>
-          <w:rFonts w:asciiTheme="majorHAnsi" w:hAnsiTheme="majorHAnsi"/>
-          <w:b/>
-        </w:rPr>
-        <w:t>turn</w:t>
-      </w:r>
-      <w:r>
-        <w:rPr>
-          <w:rFonts w:asciiTheme="majorHAnsi" w:hAnsiTheme="majorHAnsi"/>
-        </w:rPr>
-        <w:t xml:space="preserve"> </w:t>
-      </w:r>
-      <w:r>
-        <w:rPr>
-          <w:rFonts w:asciiTheme="majorHAnsi" w:hAnsiTheme="majorHAnsi"/>
-          <w:b/>
-        </w:rPr>
-        <w:t>on</w:t>
-      </w:r>
-      <w:r>
-        <w:rPr>
-          <w:rFonts w:asciiTheme="majorHAnsi" w:hAnsiTheme="majorHAnsi"/>
-          <w:b/>
-        </w:rPr>
-        <w:t xml:space="preserve"> motor</w:t>
-      </w:r>
-      <w:r>
-        <w:rPr>
-          <w:rFonts w:asciiTheme="majorHAnsi" w:hAnsiTheme="majorHAnsi"/>
-          <w:b/>
-        </w:rPr>
-        <w:t xml:space="preserve"> thatway</w:t>
-      </w:r>
-    </w:p>
-    <w:p>
-      <w:pPr>
-        <w:rPr>
-          <w:rFonts w:asciiTheme="majorHAnsi" w:hAnsiTheme="majorHAnsi"/>
-          <w:b/>
-        </w:rPr>
-      </w:pPr>
-      <w:r>
-        <w:rPr>
-          <w:rFonts w:asciiTheme="majorHAnsi" w:hAnsiTheme="majorHAnsi"/>
-          <w:b/>
-        </w:rPr>
-        <w:tab/>
-      </w:r>
-      <w:r>
-        <w:rPr>
-          <w:rFonts w:asciiTheme="majorHAnsi" w:hAnsiTheme="majorHAnsi"/>
-          <w:b/>
-        </w:rPr>
-        <w:tab/>
-      </w:r>
-      <w:r>
-        <w:rPr>
-          <w:rFonts w:asciiTheme="majorHAnsi" w:hAnsiTheme="majorHAnsi"/>
-        </w:rPr>
-        <w:t xml:space="preserve">0 1 0 = </w:t>
-      </w:r>
-      <w:r>
-        <w:rPr>
-          <w:rFonts w:asciiTheme="majorHAnsi" w:hAnsiTheme="majorHAnsi"/>
-          <w:b/>
-        </w:rPr>
-        <w:t>motor off</w:t>
-      </w:r>
-    </w:p>
-    <w:p>
-      <w:pPr>
-        <w:rPr>
-          <w:rFonts w:asciiTheme="majorHAnsi" w:hAnsiTheme="majorHAnsi"/>
-          <w:b/>
-        </w:rPr>
-      </w:pPr>
-      <w:r>
-        <w:rPr>
-          <w:rFonts w:asciiTheme="majorHAnsi" w:hAnsiTheme="majorHAnsi"/>
-        </w:rPr>
-        <w:tab/>
-      </w:r>
-      <w:r>
-        <w:rPr>
-          <w:rFonts w:asciiTheme="majorHAnsi" w:hAnsiTheme="majorHAnsi"/>
-        </w:rPr>
-        <w:tab/>
-        <w:t>0 1 1</w:t>
-      </w:r>
-      <w:r>
-        <w:rPr>
-          <w:rFonts w:asciiTheme="majorHAnsi" w:hAnsiTheme="majorHAnsi"/>
-        </w:rPr>
-        <w:t xml:space="preserve"> = </w:t>
-      </w:r>
-      <w:r>
-        <w:rPr>
-          <w:rFonts w:asciiTheme="majorHAnsi" w:hAnsiTheme="majorHAnsi"/>
-          <w:b/>
-        </w:rPr>
-        <w:t>set motor speed</w:t>
-      </w:r>
-      <w:r>
-        <w:rPr>
-          <w:rFonts w:asciiTheme="majorHAnsi" w:hAnsiTheme="majorHAnsi"/>
-          <w:b/>
-        </w:rPr>
-        <w:t xml:space="preserve"> (value follows in next byte)</w:t>
-      </w:r>
-    </w:p>
-    <w:p>
-      <w:pPr>
-        <w:pStyle w:val="Heading2"/>
-      </w:pPr>
-      <w:r>
-        <w:t>Other commands</w:t>
-      </w:r>
-    </w:p>
-    <w:p>
-      <w:pPr>
-        <w:pStyle w:val="Heading4"/>
-      </w:pPr>
-      <w:r>
-        <w:t xml:space="preserve">reset state variables </w:t>
-      </w:r>
-    </w:p>
-    <w:p>
-      <w:pPr>
-        <w:rPr>
-          <w:rFonts w:asciiTheme="majorHAnsi" w:hAnsiTheme="majorHAnsi"/>
-        </w:rPr>
-      </w:pPr>
-      <w:r>
-        <w:rPr>
-          <w:rFonts w:asciiTheme="majorHAnsi" w:hAnsiTheme="majorHAnsi"/>
-        </w:rPr>
-        <w:t xml:space="preserve">[0 1 </w:t>
-      </w:r>
-      <w:r>
-        <w:rPr>
-          <w:rFonts w:asciiTheme="majorHAnsi" w:hAnsiTheme="majorHAnsi"/>
-        </w:rPr>
-        <w:t>1</w:t>
-      </w:r>
-      <w:r>
-        <w:rPr>
-          <w:rFonts w:asciiTheme="majorHAnsi" w:hAnsiTheme="majorHAnsi"/>
-        </w:rPr>
-        <w:t xml:space="preserve"> 0 0 0 0 0] </w:t>
-      </w:r>
-    </w:p>
-    <w:p>
-      <w:pPr>
-        <w:pStyle w:val="Heading4"/>
-      </w:pPr>
-      <w:r>
-        <w:t>stop</w:t>
-      </w:r>
-      <w:r>
-        <w:t>fades</w:t>
-      </w:r>
-    </w:p>
-    <w:p>
-      <w:pPr>
-        <w:rPr>
-          <w:rFonts w:asciiTheme="majorHAnsi" w:hAnsiTheme="majorHAnsi"/>
-        </w:rPr>
-      </w:pPr>
-      <w:r>
-        <w:rPr>
-          <w:rFonts w:asciiTheme="majorHAnsi" w:hAnsiTheme="majorHAnsi"/>
-        </w:rPr>
-        <w:t xml:space="preserve">[0 1 </w:t>
-      </w:r>
-      <w:r>
-        <w:rPr>
-          <w:rFonts w:asciiTheme="majorHAnsi" w:hAnsiTheme="majorHAnsi"/>
-        </w:rPr>
-        <w:t>1</w:t>
-      </w:r>
-      <w:r>
-        <w:rPr>
-          <w:rFonts w:asciiTheme="majorHAnsi" w:hAnsiTheme="majorHAnsi"/>
-        </w:rPr>
-        <w:t xml:space="preserve"> 0 0 0 0 1] </w:t>
-      </w:r>
-    </w:p>
-    <w:p>
-      <w:pPr>
-        <w:pStyle w:val="Heading2"/>
-      </w:pPr>
-      <w:r>
-        <w:t>R</w:t>
-      </w:r>
-      <w:r>
-        <w:t>eporting</w:t>
-      </w:r>
-    </w:p>
-    <w:p>
-      <w:pPr>
-        <w:rPr>
-          <w:rFonts w:asciiTheme="majorHAnsi" w:hAnsiTheme="majorHAnsi"/>
-        </w:rPr>
-      </w:pPr>
-      <w:r>
-        <w:rPr>
-          <w:rFonts w:asciiTheme="majorHAnsi" w:hAnsiTheme="majorHAnsi"/>
-        </w:rPr>
-        <w:t>Arduino stream</w:t>
-      </w:r>
-      <w:r>
-        <w:rPr>
-          <w:rFonts w:asciiTheme="majorHAnsi" w:hAnsiTheme="majorHAnsi"/>
-        </w:rPr>
-        <w:t>s sensor values at ~ 2</w:t>
-      </w:r>
-      <w:r>
-        <w:rPr>
-          <w:rFonts w:asciiTheme="majorHAnsi" w:hAnsiTheme="majorHAnsi"/>
-        </w:rPr>
-        <w:t xml:space="preserve">0 Hz using </w:t>
-      </w:r>
-      <w:r>
-        <w:rPr>
-          <w:rFonts w:asciiTheme="majorHAnsi" w:hAnsiTheme="majorHAnsi"/>
-        </w:rPr>
-        <w:t xml:space="preserve">the following protocol: Transmitted bytes in the range 0-100 contain the value of sensor0 on a 0-100 scale. </w:t>
-      </w:r>
-      <w:r>
-        <w:rPr>
-          <w:rFonts w:asciiTheme="majorHAnsi" w:hAnsiTheme="majorHAnsi"/>
-        </w:rPr>
-        <w:t xml:space="preserve">Transmitted bytes in the range </w:t>
-      </w:r>
-      <w:r>
-        <w:rPr>
-          <w:rFonts w:asciiTheme="majorHAnsi" w:hAnsiTheme="majorHAnsi"/>
-        </w:rPr>
-        <w:t>101</w:t>
-      </w:r>
-      <w:r>
-        <w:rPr>
-          <w:rFonts w:asciiTheme="majorHAnsi" w:hAnsiTheme="majorHAnsi"/>
-        </w:rPr>
-        <w:t>-</w:t>
-      </w:r>
-      <w:r>
-        <w:rPr>
-          <w:rFonts w:asciiTheme="majorHAnsi" w:hAnsiTheme="majorHAnsi"/>
-        </w:rPr>
-        <w:t>201</w:t>
-      </w:r>
-      <w:r>
-        <w:rPr>
-          <w:rFonts w:asciiTheme="majorHAnsi" w:hAnsiTheme="majorHAnsi"/>
-        </w:rPr>
-        <w:t xml:space="preserve"> contain the value of sensor</w:t>
-      </w:r>
-      <w:r>
-        <w:rPr>
-          <w:rFonts w:asciiTheme="majorHAnsi" w:hAnsiTheme="majorHAnsi"/>
-        </w:rPr>
-        <w:t>1</w:t>
-      </w:r>
-      <w:r>
-        <w:rPr>
-          <w:rFonts w:asciiTheme="majorHAnsi" w:hAnsiTheme="majorHAnsi"/>
-        </w:rPr>
-        <w:t xml:space="preserve"> on a 0-100 scale</w:t>
-      </w:r>
-      <w:r>
-        <w:rPr>
-          <w:rFonts w:asciiTheme="majorHAnsi" w:hAnsiTheme="majorHAnsi"/>
-        </w:rPr>
-        <w:t>. Transmitted bytes 253,254,255 i</w:t>
-      </w:r>
-      <w:r>
-        <w:rPr>
-          <w:rFonts w:asciiTheme="majorHAnsi" w:hAnsiTheme="majorHAnsi"/>
-        </w:rPr>
-        <w:t>ndicate fade done on channels 1,2,3</w:t>
-      </w:r>
-      <w:r>
-        <w:rPr>
-          <w:rFonts w:asciiTheme="majorHAnsi" w:hAnsiTheme="majorHAnsi"/>
-        </w:rPr>
-        <w:t xml:space="preserve"> respectively.</w:t>
+          <w:b/>
+        </w:rPr>
+        <w:t>interrupt a light that is fading</w:t>
       </w:r>
       <w:bookmarkStart w:id="0" w:name="_GoBack"/>
       <w:bookmarkEnd w:id="0"/>
+    </w:p>
+    <w:p>
+      <w:pPr>
+        <w:rPr>
+          <w:rFonts w:asciiTheme="majorHAnsi" w:hAnsiTheme="majorHAnsi"/>
+        </w:rPr>
+      </w:pPr>
+      <w:r>
+        <w:rPr>
+          <w:rFonts w:asciiTheme="majorHAnsi" w:hAnsiTheme="majorHAnsi"/>
+        </w:rPr>
+        <w:tab/>
+        <w:t xml:space="preserve">the </w:t>
+      </w:r>
+      <w:r>
+        <w:rPr>
+          <w:rFonts w:asciiTheme="majorHAnsi" w:hAnsiTheme="majorHAnsi"/>
+          <w:i/>
+        </w:rPr>
+        <w:t>x</w:t>
+      </w:r>
+      <w:r>
+        <w:rPr>
+          <w:rFonts w:asciiTheme="majorHAnsi" w:hAnsiTheme="majorHAnsi"/>
+        </w:rPr>
+        <w:t xml:space="preserve"> bits select which light: </w:t>
+      </w:r>
+    </w:p>
+    <w:p>
+      <w:pPr>
+        <w:rPr>
+          <w:rFonts w:asciiTheme="majorHAnsi" w:hAnsiTheme="majorHAnsi"/>
+        </w:rPr>
+      </w:pPr>
+      <w:r>
+        <w:rPr>
+          <w:rFonts w:asciiTheme="majorHAnsi" w:hAnsiTheme="majorHAnsi"/>
+        </w:rPr>
+        <w:tab/>
+      </w:r>
+      <w:r>
+        <w:rPr>
+          <w:rFonts w:asciiTheme="majorHAnsi" w:hAnsiTheme="majorHAnsi"/>
+        </w:rPr>
+        <w:tab/>
+        <w:t>0 0 = all lights</w:t>
+      </w:r>
+    </w:p>
+    <w:p>
+      <w:pPr>
+        <w:rPr>
+          <w:rFonts w:asciiTheme="majorHAnsi" w:hAnsiTheme="majorHAnsi"/>
+        </w:rPr>
+      </w:pPr>
+      <w:r>
+        <w:rPr>
+          <w:rFonts w:asciiTheme="majorHAnsi" w:hAnsiTheme="majorHAnsi"/>
+        </w:rPr>
+        <w:tab/>
+      </w:r>
+      <w:r>
+        <w:rPr>
+          <w:rFonts w:asciiTheme="majorHAnsi" w:hAnsiTheme="majorHAnsi"/>
+        </w:rPr>
+        <w:tab/>
+        <w:t>0 1 = light 1</w:t>
+      </w:r>
+    </w:p>
+    <w:p>
+      <w:pPr>
+        <w:rPr>
+          <w:rFonts w:asciiTheme="majorHAnsi" w:hAnsiTheme="majorHAnsi"/>
+        </w:rPr>
+      </w:pPr>
+      <w:r>
+        <w:rPr>
+          <w:rFonts w:asciiTheme="majorHAnsi" w:hAnsiTheme="majorHAnsi"/>
+        </w:rPr>
+        <w:tab/>
+      </w:r>
+      <w:r>
+        <w:rPr>
+          <w:rFonts w:asciiTheme="majorHAnsi" w:hAnsiTheme="majorHAnsi"/>
+        </w:rPr>
+        <w:tab/>
+        <w:t>1 0 = light 2</w:t>
+      </w:r>
+    </w:p>
+    <w:p>
+      <w:pPr>
+        <w:rPr>
+          <w:rFonts w:asciiTheme="majorHAnsi" w:hAnsiTheme="majorHAnsi"/>
+        </w:rPr>
+      </w:pPr>
+      <w:r>
+        <w:rPr>
+          <w:rFonts w:asciiTheme="majorHAnsi" w:hAnsiTheme="majorHAnsi"/>
+        </w:rPr>
+        <w:tab/>
+      </w:r>
+      <w:r>
+        <w:rPr>
+          <w:rFonts w:asciiTheme="majorHAnsi" w:hAnsiTheme="majorHAnsi"/>
+        </w:rPr>
+        <w:tab/>
+        <w:t>1 1 = light 3</w:t>
+      </w:r>
+    </w:p>
+    <w:p>
+      <w:pPr>
+        <w:rPr>
+          <w:rFonts w:asciiTheme="majorHAnsi" w:hAnsiTheme="majorHAnsi"/>
+        </w:rPr>
+      </w:pPr>
+    </w:p>
+    <w:p>
+      <w:pPr>
+        <w:pStyle w:val="Heading2"/>
+      </w:pPr>
+      <w:r>
+        <w:t>R</w:t>
+      </w:r>
+      <w:r>
+        <w:t>eporting</w:t>
+      </w:r>
+    </w:p>
+    <w:p>
+      <w:pPr>
+        <w:rPr>
+          <w:rFonts w:asciiTheme="majorHAnsi" w:hAnsiTheme="majorHAnsi"/>
+        </w:rPr>
+      </w:pPr>
+      <w:r>
+        <w:rPr>
+          <w:rFonts w:asciiTheme="majorHAnsi" w:hAnsiTheme="majorHAnsi"/>
+        </w:rPr>
+        <w:t>Arduino stream</w:t>
+      </w:r>
+      <w:r>
+        <w:rPr>
+          <w:rFonts w:asciiTheme="majorHAnsi" w:hAnsiTheme="majorHAnsi"/>
+        </w:rPr>
+        <w:t>s sensor values at ~ 2</w:t>
+      </w:r>
+      <w:r>
+        <w:rPr>
+          <w:rFonts w:asciiTheme="majorHAnsi" w:hAnsiTheme="majorHAnsi"/>
+        </w:rPr>
+        <w:t xml:space="preserve">0 Hz using </w:t>
+      </w:r>
+      <w:r>
+        <w:rPr>
+          <w:rFonts w:asciiTheme="majorHAnsi" w:hAnsiTheme="majorHAnsi"/>
+        </w:rPr>
+        <w:t>the following protocol: Transmitted bytes in the range 0-100 contain the value of sensor0 on a 0-100 scale. Transmitted bytes in the range 101-201 contain the value of sensor1 on a 0-100 scale. Transmitted bytes 253,254,255 i</w:t>
+      </w:r>
+      <w:r>
+        <w:rPr>
+          <w:rFonts w:asciiTheme="majorHAnsi" w:hAnsiTheme="majorHAnsi"/>
+        </w:rPr>
+        <w:t>ndicate fade done on channels 1,2,3</w:t>
+      </w:r>
+      <w:r>
+        <w:rPr>
+          <w:rFonts w:asciiTheme="majorHAnsi" w:hAnsiTheme="majorHAnsi"/>
+        </w:rPr>
+        <w:t xml:space="preserve"> respectively.</w:t>
+      </w:r>
     </w:p>
     <w:sectPr>
       <w:pgSz w:w="12240" w:h="15840"/>

</xml_diff>

<commit_message>
added  send firmware version number command (version number is X.Y format with X given by high nibble and Y given by low nibble)
</commit_message>
<xml_diff>
--- a/ArduinoCode/version 2/lightplay-v2/light play-v2 commands.docx
+++ b/ArduinoCode/version 2/lightplay-v2/light play-v2 commands.docx
@@ -15,9 +15,11 @@
       <w:r>
         <w:t xml:space="preserve">Arduino firmware commands for use with </w:t>
       </w:r>
+      <w:proofErr w:type="spellStart"/>
       <w:r>
         <w:t>iPad</w:t>
       </w:r>
+      <w:proofErr w:type="spellEnd"/>
     </w:p>
     <w:p>
       <w:pPr>
@@ -174,7 +176,25 @@
           <w:sz w:val="22"/>
           <w:szCs w:val="22"/>
         </w:rPr>
-        <w:t>12-bit RGBW values</w:t>
+        <w:t xml:space="preserve">12-bit </w:t>
+      </w:r>
+      <w:proofErr w:type="spellStart"/>
+      <w:r>
+        <w:rPr>
+          <w:rFonts w:asciiTheme="majorHAnsi" w:hAnsiTheme="majorHAnsi"/>
+          <w:sz w:val="22"/>
+          <w:szCs w:val="22"/>
+        </w:rPr>
+        <w:t>RGBW</w:t>
+      </w:r>
+      <w:proofErr w:type="spellEnd"/>
+      <w:r>
+        <w:rPr>
+          <w:rFonts w:asciiTheme="majorHAnsi" w:hAnsiTheme="majorHAnsi"/>
+          <w:sz w:val="22"/>
+          <w:szCs w:val="22"/>
+        </w:rPr>
+        <w:t xml:space="preserve"> values</w:t>
       </w:r>
       <w:r>
         <w:rPr>
@@ -326,7 +346,25 @@
           <w:sz w:val="22"/>
           <w:szCs w:val="22"/>
         </w:rPr>
-        <w:t>12-bit RGBW values</w:t>
+        <w:t xml:space="preserve">12-bit </w:t>
+      </w:r>
+      <w:proofErr w:type="spellStart"/>
+      <w:r>
+        <w:rPr>
+          <w:rFonts w:asciiTheme="majorHAnsi" w:hAnsiTheme="majorHAnsi"/>
+          <w:sz w:val="22"/>
+          <w:szCs w:val="22"/>
+        </w:rPr>
+        <w:t>RGBW</w:t>
+      </w:r>
+      <w:proofErr w:type="spellEnd"/>
+      <w:r>
+        <w:rPr>
+          <w:rFonts w:asciiTheme="majorHAnsi" w:hAnsiTheme="majorHAnsi"/>
+          <w:sz w:val="22"/>
+          <w:szCs w:val="22"/>
+        </w:rPr>
+        <w:t xml:space="preserve"> values</w:t>
       </w:r>
       <w:r>
         <w:rPr>
@@ -538,27 +576,58 @@
           <w:sz w:val="22"/>
           <w:szCs w:val="22"/>
         </w:rPr>
-        <w:t xml:space="preserve">on thisway </w:t>
-      </w:r>
-    </w:p>
-    <w:p>
-      <w:pPr>
-        <w:rPr>
-          <w:rFonts w:asciiTheme="majorHAnsi" w:hAnsiTheme="majorHAnsi"/>
-          <w:b/>
-          <w:sz w:val="22"/>
-          <w:szCs w:val="22"/>
-        </w:rPr>
-      </w:pPr>
-      <w:r>
-        <w:rPr>
-          <w:rFonts w:asciiTheme="majorHAnsi" w:hAnsiTheme="majorHAnsi"/>
-          <w:b/>
-          <w:sz w:val="22"/>
-          <w:szCs w:val="22"/>
-        </w:rPr>
-        <w:t>on thatway</w:t>
-      </w:r>
+        <w:t xml:space="preserve">on </w:t>
+      </w:r>
+      <w:proofErr w:type="spellStart"/>
+      <w:r>
+        <w:rPr>
+          <w:rFonts w:asciiTheme="majorHAnsi" w:hAnsiTheme="majorHAnsi"/>
+          <w:b/>
+          <w:sz w:val="22"/>
+          <w:szCs w:val="22"/>
+        </w:rPr>
+        <w:t>thisway</w:t>
+      </w:r>
+      <w:proofErr w:type="spellEnd"/>
+      <w:r>
+        <w:rPr>
+          <w:rFonts w:asciiTheme="majorHAnsi" w:hAnsiTheme="majorHAnsi"/>
+          <w:b/>
+          <w:sz w:val="22"/>
+          <w:szCs w:val="22"/>
+        </w:rPr>
+        <w:t xml:space="preserve"> </w:t>
+      </w:r>
+    </w:p>
+    <w:p>
+      <w:pPr>
+        <w:rPr>
+          <w:rFonts w:asciiTheme="majorHAnsi" w:hAnsiTheme="majorHAnsi"/>
+          <w:b/>
+          <w:sz w:val="22"/>
+          <w:szCs w:val="22"/>
+        </w:rPr>
+      </w:pPr>
+      <w:r>
+        <w:rPr>
+          <w:rFonts w:asciiTheme="majorHAnsi" w:hAnsiTheme="majorHAnsi"/>
+          <w:b/>
+          <w:sz w:val="22"/>
+          <w:szCs w:val="22"/>
+        </w:rPr>
+        <w:t xml:space="preserve">on </w:t>
+      </w:r>
+      <w:proofErr w:type="spellStart"/>
+      <w:r>
+        <w:rPr>
+          <w:rFonts w:asciiTheme="majorHAnsi" w:hAnsiTheme="majorHAnsi"/>
+          <w:b/>
+          <w:sz w:val="22"/>
+          <w:szCs w:val="22"/>
+        </w:rPr>
+        <w:t>thatway</w:t>
+      </w:r>
+      <w:proofErr w:type="spellEnd"/>
     </w:p>
     <w:p>
       <w:pPr>
@@ -709,7 +778,77 @@
         <w:rPr>
           <w:rFonts w:asciiTheme="majorHAnsi" w:hAnsiTheme="majorHAnsi"/>
         </w:rPr>
-        <w:t>[u u u x x y y y]</w:t>
+        <w:t xml:space="preserve">[u </w:t>
+      </w:r>
+      <w:proofErr w:type="spellStart"/>
+      <w:r>
+        <w:rPr>
+          <w:rFonts w:asciiTheme="majorHAnsi" w:hAnsiTheme="majorHAnsi"/>
+        </w:rPr>
+        <w:t>u</w:t>
+      </w:r>
+      <w:proofErr w:type="spellEnd"/>
+      <w:r>
+        <w:rPr>
+          <w:rFonts w:asciiTheme="majorHAnsi" w:hAnsiTheme="majorHAnsi"/>
+        </w:rPr>
+        <w:t xml:space="preserve"> </w:t>
+      </w:r>
+      <w:proofErr w:type="spellStart"/>
+      <w:r>
+        <w:rPr>
+          <w:rFonts w:asciiTheme="majorHAnsi" w:hAnsiTheme="majorHAnsi"/>
+        </w:rPr>
+        <w:t>u</w:t>
+      </w:r>
+      <w:proofErr w:type="spellEnd"/>
+      <w:r>
+        <w:rPr>
+          <w:rFonts w:asciiTheme="majorHAnsi" w:hAnsiTheme="majorHAnsi"/>
+        </w:rPr>
+        <w:t xml:space="preserve"> x </w:t>
+      </w:r>
+      <w:proofErr w:type="spellStart"/>
+      <w:r>
+        <w:rPr>
+          <w:rFonts w:asciiTheme="majorHAnsi" w:hAnsiTheme="majorHAnsi"/>
+        </w:rPr>
+        <w:t>x</w:t>
+      </w:r>
+      <w:proofErr w:type="spellEnd"/>
+      <w:r>
+        <w:rPr>
+          <w:rFonts w:asciiTheme="majorHAnsi" w:hAnsiTheme="majorHAnsi"/>
+        </w:rPr>
+        <w:t xml:space="preserve"> y </w:t>
+      </w:r>
+      <w:proofErr w:type="spellStart"/>
+      <w:r>
+        <w:rPr>
+          <w:rFonts w:asciiTheme="majorHAnsi" w:hAnsiTheme="majorHAnsi"/>
+        </w:rPr>
+        <w:t>y</w:t>
+      </w:r>
+      <w:proofErr w:type="spellEnd"/>
+      <w:r>
+        <w:rPr>
+          <w:rFonts w:asciiTheme="majorHAnsi" w:hAnsiTheme="majorHAnsi"/>
+        </w:rPr>
+        <w:t xml:space="preserve"> </w:t>
+      </w:r>
+      <w:proofErr w:type="spellStart"/>
+      <w:r>
+        <w:rPr>
+          <w:rFonts w:asciiTheme="majorHAnsi" w:hAnsiTheme="majorHAnsi"/>
+        </w:rPr>
+        <w:t>y</w:t>
+      </w:r>
+      <w:proofErr w:type="spellEnd"/>
+      <w:r>
+        <w:rPr>
+          <w:rFonts w:asciiTheme="majorHAnsi" w:hAnsiTheme="majorHAnsi"/>
+        </w:rPr>
+        <w:t>]</w:t>
       </w:r>
     </w:p>
     <w:p>
@@ -821,7 +960,49 @@
         <w:rPr>
           <w:rFonts w:asciiTheme="majorHAnsi" w:hAnsiTheme="majorHAnsi"/>
         </w:rPr>
-        <w:t xml:space="preserve"> x x y y y]</w:t>
+        <w:t xml:space="preserve"> x </w:t>
+      </w:r>
+      <w:proofErr w:type="spellStart"/>
+      <w:r>
+        <w:rPr>
+          <w:rFonts w:asciiTheme="majorHAnsi" w:hAnsiTheme="majorHAnsi"/>
+        </w:rPr>
+        <w:t>x</w:t>
+      </w:r>
+      <w:proofErr w:type="spellEnd"/>
+      <w:r>
+        <w:rPr>
+          <w:rFonts w:asciiTheme="majorHAnsi" w:hAnsiTheme="majorHAnsi"/>
+        </w:rPr>
+        <w:t xml:space="preserve"> y </w:t>
+      </w:r>
+      <w:proofErr w:type="spellStart"/>
+      <w:r>
+        <w:rPr>
+          <w:rFonts w:asciiTheme="majorHAnsi" w:hAnsiTheme="majorHAnsi"/>
+        </w:rPr>
+        <w:t>y</w:t>
+      </w:r>
+      <w:proofErr w:type="spellEnd"/>
+      <w:r>
+        <w:rPr>
+          <w:rFonts w:asciiTheme="majorHAnsi" w:hAnsiTheme="majorHAnsi"/>
+        </w:rPr>
+        <w:t xml:space="preserve"> </w:t>
+      </w:r>
+      <w:proofErr w:type="spellStart"/>
+      <w:r>
+        <w:rPr>
+          <w:rFonts w:asciiTheme="majorHAnsi" w:hAnsiTheme="majorHAnsi"/>
+        </w:rPr>
+        <w:t>y</w:t>
+      </w:r>
+      <w:proofErr w:type="spellEnd"/>
+      <w:r>
+        <w:rPr>
+          <w:rFonts w:asciiTheme="majorHAnsi" w:hAnsiTheme="majorHAnsi"/>
+        </w:rPr>
+        <w:t>]</w:t>
       </w:r>
     </w:p>
     <w:p>
@@ -868,7 +1049,21 @@
           <w:rFonts w:asciiTheme="majorHAnsi" w:hAnsiTheme="majorHAnsi"/>
         </w:rPr>
         <w:tab/>
-        <w:t>0 0 = all lights</w:t>
+        <w:t xml:space="preserve">0 </w:t>
+      </w:r>
+      <w:proofErr w:type="spellStart"/>
+      <w:r>
+        <w:rPr>
+          <w:rFonts w:asciiTheme="majorHAnsi" w:hAnsiTheme="majorHAnsi"/>
+        </w:rPr>
+        <w:t>0</w:t>
+      </w:r>
+      <w:proofErr w:type="spellEnd"/>
+      <w:r>
+        <w:rPr>
+          <w:rFonts w:asciiTheme="majorHAnsi" w:hAnsiTheme="majorHAnsi"/>
+        </w:rPr>
+        <w:t xml:space="preserve"> = all lights</w:t>
       </w:r>
     </w:p>
     <w:p>
@@ -928,7 +1123,21 @@
           <w:rFonts w:asciiTheme="majorHAnsi" w:hAnsiTheme="majorHAnsi"/>
         </w:rPr>
         <w:tab/>
-        <w:t>1 1 = light 3</w:t>
+        <w:t xml:space="preserve">1 </w:t>
+      </w:r>
+      <w:proofErr w:type="spellStart"/>
+      <w:r>
+        <w:rPr>
+          <w:rFonts w:asciiTheme="majorHAnsi" w:hAnsiTheme="majorHAnsi"/>
+        </w:rPr>
+        <w:t>1</w:t>
+      </w:r>
+      <w:proofErr w:type="spellEnd"/>
+      <w:r>
+        <w:rPr>
+          <w:rFonts w:asciiTheme="majorHAnsi" w:hAnsiTheme="majorHAnsi"/>
+        </w:rPr>
+        <w:t xml:space="preserve"> = light 3</w:t>
       </w:r>
     </w:p>
     <w:p>
@@ -988,7 +1197,35 @@
           <w:rFonts w:asciiTheme="majorHAnsi" w:hAnsiTheme="majorHAnsi"/>
         </w:rPr>
         <w:tab/>
-        <w:t xml:space="preserve">0 0 0 = </w:t>
+        <w:t xml:space="preserve">0 </w:t>
+      </w:r>
+      <w:proofErr w:type="spellStart"/>
+      <w:r>
+        <w:rPr>
+          <w:rFonts w:asciiTheme="majorHAnsi" w:hAnsiTheme="majorHAnsi"/>
+        </w:rPr>
+        <w:t>0</w:t>
+      </w:r>
+      <w:proofErr w:type="spellEnd"/>
+      <w:r>
+        <w:rPr>
+          <w:rFonts w:asciiTheme="majorHAnsi" w:hAnsiTheme="majorHAnsi"/>
+        </w:rPr>
+        <w:t xml:space="preserve"> </w:t>
+      </w:r>
+      <w:proofErr w:type="spellStart"/>
+      <w:r>
+        <w:rPr>
+          <w:rFonts w:asciiTheme="majorHAnsi" w:hAnsiTheme="majorHAnsi"/>
+        </w:rPr>
+        <w:t>0</w:t>
+      </w:r>
+      <w:proofErr w:type="spellEnd"/>
+      <w:r>
+        <w:rPr>
+          <w:rFonts w:asciiTheme="majorHAnsi" w:hAnsiTheme="majorHAnsi"/>
+        </w:rPr>
+        <w:t xml:space="preserve"> = </w:t>
       </w:r>
       <w:r>
         <w:rPr>
@@ -997,6 +1234,7 @@
         </w:rPr>
         <w:t xml:space="preserve">set </w:t>
       </w:r>
+      <w:proofErr w:type="spellStart"/>
       <w:r>
         <w:rPr>
           <w:rFonts w:asciiTheme="majorHAnsi" w:hAnsiTheme="majorHAnsi"/>
@@ -1009,27 +1247,65 @@
           <w:rFonts w:asciiTheme="majorHAnsi" w:hAnsiTheme="majorHAnsi"/>
           <w:b/>
         </w:rPr>
-        <w:t>color to (RGBW values follow in next 8 bytes)</w:t>
-      </w:r>
-    </w:p>
-    <w:p>
-      <w:pPr>
-        <w:rPr>
-          <w:rFonts w:asciiTheme="majorHAnsi" w:hAnsiTheme="majorHAnsi"/>
-        </w:rPr>
-      </w:pPr>
-      <w:r>
-        <w:rPr>
-          <w:rFonts w:asciiTheme="majorHAnsi" w:hAnsiTheme="majorHAnsi"/>
-        </w:rPr>
-        <w:tab/>
-      </w:r>
-      <w:r>
-        <w:rPr>
-          <w:rFonts w:asciiTheme="majorHAnsi" w:hAnsiTheme="majorHAnsi"/>
-        </w:rPr>
-        <w:tab/>
-        <w:t xml:space="preserve">0 0 1 = </w:t>
+        <w:t>color</w:t>
+      </w:r>
+      <w:proofErr w:type="spellEnd"/>
+      <w:r>
+        <w:rPr>
+          <w:rFonts w:asciiTheme="majorHAnsi" w:hAnsiTheme="majorHAnsi"/>
+          <w:b/>
+        </w:rPr>
+        <w:t xml:space="preserve"> to (</w:t>
+      </w:r>
+      <w:proofErr w:type="spellStart"/>
+      <w:r>
+        <w:rPr>
+          <w:rFonts w:asciiTheme="majorHAnsi" w:hAnsiTheme="majorHAnsi"/>
+          <w:b/>
+        </w:rPr>
+        <w:t>RGBW</w:t>
+      </w:r>
+      <w:proofErr w:type="spellEnd"/>
+      <w:r>
+        <w:rPr>
+          <w:rFonts w:asciiTheme="majorHAnsi" w:hAnsiTheme="majorHAnsi"/>
+          <w:b/>
+        </w:rPr>
+        <w:t xml:space="preserve"> values follow in next 8 bytes)</w:t>
+      </w:r>
+    </w:p>
+    <w:p>
+      <w:pPr>
+        <w:rPr>
+          <w:rFonts w:asciiTheme="majorHAnsi" w:hAnsiTheme="majorHAnsi"/>
+        </w:rPr>
+      </w:pPr>
+      <w:r>
+        <w:rPr>
+          <w:rFonts w:asciiTheme="majorHAnsi" w:hAnsiTheme="majorHAnsi"/>
+        </w:rPr>
+        <w:tab/>
+      </w:r>
+      <w:r>
+        <w:rPr>
+          <w:rFonts w:asciiTheme="majorHAnsi" w:hAnsiTheme="majorHAnsi"/>
+        </w:rPr>
+        <w:tab/>
+        <w:t xml:space="preserve">0 </w:t>
+      </w:r>
+      <w:proofErr w:type="spellStart"/>
+      <w:r>
+        <w:rPr>
+          <w:rFonts w:asciiTheme="majorHAnsi" w:hAnsiTheme="majorHAnsi"/>
+        </w:rPr>
+        <w:t>0</w:t>
+      </w:r>
+      <w:proofErr w:type="spellEnd"/>
+      <w:r>
+        <w:rPr>
+          <w:rFonts w:asciiTheme="majorHAnsi" w:hAnsiTheme="majorHAnsi"/>
+        </w:rPr>
+        <w:t xml:space="preserve"> 1 = </w:t>
       </w:r>
       <w:r>
         <w:rPr>
@@ -1072,6 +1348,7 @@
         </w:rPr>
         <w:t xml:space="preserve">fade </w:t>
       </w:r>
+      <w:proofErr w:type="spellStart"/>
       <w:r>
         <w:rPr>
           <w:rFonts w:asciiTheme="majorHAnsi" w:hAnsiTheme="majorHAnsi"/>
@@ -1084,27 +1361,65 @@
           <w:rFonts w:asciiTheme="majorHAnsi" w:hAnsiTheme="majorHAnsi"/>
           <w:b/>
         </w:rPr>
-        <w:t>color to (RGBW values follow in next 8 bytes)</w:t>
-      </w:r>
-    </w:p>
-    <w:p>
-      <w:pPr>
-        <w:rPr>
-          <w:rFonts w:asciiTheme="majorHAnsi" w:hAnsiTheme="majorHAnsi"/>
-        </w:rPr>
-      </w:pPr>
-      <w:r>
-        <w:rPr>
-          <w:rFonts w:asciiTheme="majorHAnsi" w:hAnsiTheme="majorHAnsi"/>
-        </w:rPr>
-        <w:tab/>
-      </w:r>
-      <w:r>
-        <w:rPr>
-          <w:rFonts w:asciiTheme="majorHAnsi" w:hAnsiTheme="majorHAnsi"/>
-        </w:rPr>
-        <w:tab/>
-        <w:t xml:space="preserve">0 1 1 = </w:t>
+        <w:t>color</w:t>
+      </w:r>
+      <w:proofErr w:type="spellEnd"/>
+      <w:r>
+        <w:rPr>
+          <w:rFonts w:asciiTheme="majorHAnsi" w:hAnsiTheme="majorHAnsi"/>
+          <w:b/>
+        </w:rPr>
+        <w:t xml:space="preserve"> to (</w:t>
+      </w:r>
+      <w:proofErr w:type="spellStart"/>
+      <w:r>
+        <w:rPr>
+          <w:rFonts w:asciiTheme="majorHAnsi" w:hAnsiTheme="majorHAnsi"/>
+          <w:b/>
+        </w:rPr>
+        <w:t>RGBW</w:t>
+      </w:r>
+      <w:proofErr w:type="spellEnd"/>
+      <w:r>
+        <w:rPr>
+          <w:rFonts w:asciiTheme="majorHAnsi" w:hAnsiTheme="majorHAnsi"/>
+          <w:b/>
+        </w:rPr>
+        <w:t xml:space="preserve"> values follow in next 8 bytes)</w:t>
+      </w:r>
+    </w:p>
+    <w:p>
+      <w:pPr>
+        <w:rPr>
+          <w:rFonts w:asciiTheme="majorHAnsi" w:hAnsiTheme="majorHAnsi"/>
+        </w:rPr>
+      </w:pPr>
+      <w:r>
+        <w:rPr>
+          <w:rFonts w:asciiTheme="majorHAnsi" w:hAnsiTheme="majorHAnsi"/>
+        </w:rPr>
+        <w:tab/>
+      </w:r>
+      <w:r>
+        <w:rPr>
+          <w:rFonts w:asciiTheme="majorHAnsi" w:hAnsiTheme="majorHAnsi"/>
+        </w:rPr>
+        <w:tab/>
+        <w:t xml:space="preserve">0 1 </w:t>
+      </w:r>
+      <w:proofErr w:type="spellStart"/>
+      <w:r>
+        <w:rPr>
+          <w:rFonts w:asciiTheme="majorHAnsi" w:hAnsiTheme="majorHAnsi"/>
+        </w:rPr>
+        <w:t>1</w:t>
+      </w:r>
+      <w:proofErr w:type="spellEnd"/>
+      <w:r>
+        <w:rPr>
+          <w:rFonts w:asciiTheme="majorHAnsi" w:hAnsiTheme="majorHAnsi"/>
+        </w:rPr>
+        <w:t xml:space="preserve"> = </w:t>
       </w:r>
       <w:r>
         <w:rPr>
@@ -1139,7 +1454,21 @@
           <w:rFonts w:asciiTheme="majorHAnsi" w:hAnsiTheme="majorHAnsi"/>
         </w:rPr>
         <w:tab/>
-        <w:t xml:space="preserve">1 0 0 = </w:t>
+        <w:t xml:space="preserve">1 0 </w:t>
+      </w:r>
+      <w:proofErr w:type="spellStart"/>
+      <w:r>
+        <w:rPr>
+          <w:rFonts w:asciiTheme="majorHAnsi" w:hAnsiTheme="majorHAnsi"/>
+        </w:rPr>
+        <w:t>0</w:t>
+      </w:r>
+      <w:proofErr w:type="spellEnd"/>
+      <w:r>
+        <w:rPr>
+          <w:rFonts w:asciiTheme="majorHAnsi" w:hAnsiTheme="majorHAnsi"/>
+        </w:rPr>
+        <w:t xml:space="preserve"> = </w:t>
       </w:r>
       <w:r>
         <w:rPr>
@@ -1244,17 +1573,67 @@
         </w:rPr>
         <w:t xml:space="preserve">0 </w:t>
       </w:r>
-      <w:r>
-        <w:rPr>
-          <w:rFonts w:asciiTheme="majorHAnsi" w:hAnsiTheme="majorHAnsi"/>
-        </w:rPr>
-        <w:t>0 1</w:t>
-      </w:r>
-      <w:r>
-        <w:rPr>
-          <w:rFonts w:asciiTheme="majorHAnsi" w:hAnsiTheme="majorHAnsi"/>
-        </w:rPr>
-        <w:t xml:space="preserve"> x x y y y]</w:t>
+      <w:proofErr w:type="spellStart"/>
+      <w:r>
+        <w:rPr>
+          <w:rFonts w:asciiTheme="majorHAnsi" w:hAnsiTheme="majorHAnsi"/>
+        </w:rPr>
+        <w:t>0</w:t>
+      </w:r>
+      <w:proofErr w:type="spellEnd"/>
+      <w:r>
+        <w:rPr>
+          <w:rFonts w:asciiTheme="majorHAnsi" w:hAnsiTheme="majorHAnsi"/>
+        </w:rPr>
+        <w:t xml:space="preserve"> 1</w:t>
+      </w:r>
+      <w:r>
+        <w:rPr>
+          <w:rFonts w:asciiTheme="majorHAnsi" w:hAnsiTheme="majorHAnsi"/>
+        </w:rPr>
+        <w:t xml:space="preserve"> x </w:t>
+      </w:r>
+      <w:proofErr w:type="spellStart"/>
+      <w:r>
+        <w:rPr>
+          <w:rFonts w:asciiTheme="majorHAnsi" w:hAnsiTheme="majorHAnsi"/>
+        </w:rPr>
+        <w:t>x</w:t>
+      </w:r>
+      <w:proofErr w:type="spellEnd"/>
+      <w:r>
+        <w:rPr>
+          <w:rFonts w:asciiTheme="majorHAnsi" w:hAnsiTheme="majorHAnsi"/>
+        </w:rPr>
+        <w:t xml:space="preserve"> y </w:t>
+      </w:r>
+      <w:proofErr w:type="spellStart"/>
+      <w:r>
+        <w:rPr>
+          <w:rFonts w:asciiTheme="majorHAnsi" w:hAnsiTheme="majorHAnsi"/>
+        </w:rPr>
+        <w:t>y</w:t>
+      </w:r>
+      <w:proofErr w:type="spellEnd"/>
+      <w:r>
+        <w:rPr>
+          <w:rFonts w:asciiTheme="majorHAnsi" w:hAnsiTheme="majorHAnsi"/>
+        </w:rPr>
+        <w:t xml:space="preserve"> </w:t>
+      </w:r>
+      <w:proofErr w:type="spellStart"/>
+      <w:r>
+        <w:rPr>
+          <w:rFonts w:asciiTheme="majorHAnsi" w:hAnsiTheme="majorHAnsi"/>
+        </w:rPr>
+        <w:t>y</w:t>
+      </w:r>
+      <w:proofErr w:type="spellEnd"/>
+      <w:r>
+        <w:rPr>
+          <w:rFonts w:asciiTheme="majorHAnsi" w:hAnsiTheme="majorHAnsi"/>
+        </w:rPr>
+        <w:t>]</w:t>
       </w:r>
     </w:p>
     <w:p>
@@ -1335,13 +1714,49 @@
         <w:rPr>
           <w:rFonts w:asciiTheme="majorHAnsi" w:hAnsiTheme="majorHAnsi"/>
         </w:rPr>
-        <w:t xml:space="preserve"> Adafruit BTLE </w:t>
-      </w:r>
-      <w:r>
-        <w:rPr>
-          <w:rFonts w:asciiTheme="majorHAnsi" w:hAnsiTheme="majorHAnsi"/>
-        </w:rPr>
-        <w:t xml:space="preserve">UART </w:t>
+        <w:t xml:space="preserve"> </w:t>
+      </w:r>
+      <w:proofErr w:type="spellStart"/>
+      <w:r>
+        <w:rPr>
+          <w:rFonts w:asciiTheme="majorHAnsi" w:hAnsiTheme="majorHAnsi"/>
+        </w:rPr>
+        <w:t>Adafruit</w:t>
+      </w:r>
+      <w:proofErr w:type="spellEnd"/>
+      <w:r>
+        <w:rPr>
+          <w:rFonts w:asciiTheme="majorHAnsi" w:hAnsiTheme="majorHAnsi"/>
+        </w:rPr>
+        <w:t xml:space="preserve"> </w:t>
+      </w:r>
+      <w:proofErr w:type="spellStart"/>
+      <w:r>
+        <w:rPr>
+          <w:rFonts w:asciiTheme="majorHAnsi" w:hAnsiTheme="majorHAnsi"/>
+        </w:rPr>
+        <w:t>BTLE</w:t>
+      </w:r>
+      <w:proofErr w:type="spellEnd"/>
+      <w:r>
+        <w:rPr>
+          <w:rFonts w:asciiTheme="majorHAnsi" w:hAnsiTheme="majorHAnsi"/>
+        </w:rPr>
+        <w:t xml:space="preserve"> </w:t>
+      </w:r>
+      <w:proofErr w:type="spellStart"/>
+      <w:r>
+        <w:rPr>
+          <w:rFonts w:asciiTheme="majorHAnsi" w:hAnsiTheme="majorHAnsi"/>
+        </w:rPr>
+        <w:t>UART</w:t>
+      </w:r>
+      <w:proofErr w:type="spellEnd"/>
+      <w:r>
+        <w:rPr>
+          <w:rFonts w:asciiTheme="majorHAnsi" w:hAnsiTheme="majorHAnsi"/>
+        </w:rPr>
+        <w:t xml:space="preserve"> </w:t>
       </w:r>
       <w:r>
         <w:rPr>
@@ -1394,7 +1809,35 @@
           <w:rFonts w:asciiTheme="majorHAnsi" w:hAnsiTheme="majorHAnsi"/>
         </w:rPr>
         <w:tab/>
-        <w:t xml:space="preserve">0 0 0 = </w:t>
+        <w:t xml:space="preserve">0 </w:t>
+      </w:r>
+      <w:proofErr w:type="spellStart"/>
+      <w:r>
+        <w:rPr>
+          <w:rFonts w:asciiTheme="majorHAnsi" w:hAnsiTheme="majorHAnsi"/>
+        </w:rPr>
+        <w:t>0</w:t>
+      </w:r>
+      <w:proofErr w:type="spellEnd"/>
+      <w:r>
+        <w:rPr>
+          <w:rFonts w:asciiTheme="majorHAnsi" w:hAnsiTheme="majorHAnsi"/>
+        </w:rPr>
+        <w:t xml:space="preserve"> </w:t>
+      </w:r>
+      <w:proofErr w:type="spellStart"/>
+      <w:r>
+        <w:rPr>
+          <w:rFonts w:asciiTheme="majorHAnsi" w:hAnsiTheme="majorHAnsi"/>
+        </w:rPr>
+        <w:t>0</w:t>
+      </w:r>
+      <w:proofErr w:type="spellEnd"/>
+      <w:r>
+        <w:rPr>
+          <w:rFonts w:asciiTheme="majorHAnsi" w:hAnsiTheme="majorHAnsi"/>
+        </w:rPr>
+        <w:t xml:space="preserve"> = </w:t>
       </w:r>
       <w:r>
         <w:rPr>
@@ -1428,28 +1871,51 @@
           <w:rFonts w:asciiTheme="majorHAnsi" w:hAnsiTheme="majorHAnsi"/>
           <w:b/>
         </w:rPr>
-        <w:t xml:space="preserve"> thisway</w:t>
-      </w:r>
-    </w:p>
-    <w:p>
-      <w:pPr>
-        <w:rPr>
-          <w:rFonts w:asciiTheme="majorHAnsi" w:hAnsiTheme="majorHAnsi"/>
-          <w:b/>
-        </w:rPr>
-      </w:pPr>
-      <w:r>
-        <w:rPr>
-          <w:rFonts w:asciiTheme="majorHAnsi" w:hAnsiTheme="majorHAnsi"/>
-        </w:rPr>
-        <w:tab/>
-      </w:r>
-      <w:r>
-        <w:rPr>
-          <w:rFonts w:asciiTheme="majorHAnsi" w:hAnsiTheme="majorHAnsi"/>
-        </w:rPr>
-        <w:tab/>
-        <w:t xml:space="preserve">0 0 1 = </w:t>
+        <w:t xml:space="preserve"> </w:t>
+      </w:r>
+      <w:proofErr w:type="spellStart"/>
+      <w:r>
+        <w:rPr>
+          <w:rFonts w:asciiTheme="majorHAnsi" w:hAnsiTheme="majorHAnsi"/>
+          <w:b/>
+        </w:rPr>
+        <w:t>thisway</w:t>
+      </w:r>
+      <w:proofErr w:type="spellEnd"/>
+    </w:p>
+    <w:p>
+      <w:pPr>
+        <w:rPr>
+          <w:rFonts w:asciiTheme="majorHAnsi" w:hAnsiTheme="majorHAnsi"/>
+          <w:b/>
+        </w:rPr>
+      </w:pPr>
+      <w:r>
+        <w:rPr>
+          <w:rFonts w:asciiTheme="majorHAnsi" w:hAnsiTheme="majorHAnsi"/>
+        </w:rPr>
+        <w:tab/>
+      </w:r>
+      <w:r>
+        <w:rPr>
+          <w:rFonts w:asciiTheme="majorHAnsi" w:hAnsiTheme="majorHAnsi"/>
+        </w:rPr>
+        <w:tab/>
+        <w:t xml:space="preserve">0 </w:t>
+      </w:r>
+      <w:proofErr w:type="spellStart"/>
+      <w:r>
+        <w:rPr>
+          <w:rFonts w:asciiTheme="majorHAnsi" w:hAnsiTheme="majorHAnsi"/>
+        </w:rPr>
+        <w:t>0</w:t>
+      </w:r>
+      <w:proofErr w:type="spellEnd"/>
+      <w:r>
+        <w:rPr>
+          <w:rFonts w:asciiTheme="majorHAnsi" w:hAnsiTheme="majorHAnsi"/>
+        </w:rPr>
+        <w:t xml:space="preserve"> 1 = </w:t>
       </w:r>
       <w:r>
         <w:rPr>
@@ -1483,8 +1949,17 @@
           <w:rFonts w:asciiTheme="majorHAnsi" w:hAnsiTheme="majorHAnsi"/>
           <w:b/>
         </w:rPr>
-        <w:t xml:space="preserve"> thatway</w:t>
-      </w:r>
+        <w:t xml:space="preserve"> </w:t>
+      </w:r>
+      <w:proofErr w:type="spellStart"/>
+      <w:r>
+        <w:rPr>
+          <w:rFonts w:asciiTheme="majorHAnsi" w:hAnsiTheme="majorHAnsi"/>
+          <w:b/>
+        </w:rPr>
+        <w:t>thatway</w:t>
+      </w:r>
+      <w:proofErr w:type="spellEnd"/>
     </w:p>
     <w:p>
       <w:pPr>
@@ -1539,8 +2014,16 @@
           <w:rFonts w:asciiTheme="majorHAnsi" w:hAnsiTheme="majorHAnsi"/>
         </w:rPr>
         <w:tab/>
-        <w:t>0 1 1</w:t>
-      </w:r>
+        <w:t xml:space="preserve">0 1 </w:t>
+      </w:r>
+      <w:proofErr w:type="spellStart"/>
+      <w:r>
+        <w:rPr>
+          <w:rFonts w:asciiTheme="majorHAnsi" w:hAnsiTheme="majorHAnsi"/>
+        </w:rPr>
+        <w:t>1</w:t>
+      </w:r>
+      <w:proofErr w:type="spellEnd"/>
       <w:r>
         <w:rPr>
           <w:rFonts w:asciiTheme="majorHAnsi" w:hAnsiTheme="majorHAnsi"/>
@@ -1590,29 +2073,89 @@
         </w:rPr>
         <w:t xml:space="preserve">[0 1 </w:t>
       </w:r>
+      <w:proofErr w:type="spellStart"/>
       <w:r>
         <w:rPr>
           <w:rFonts w:asciiTheme="majorHAnsi" w:hAnsiTheme="majorHAnsi"/>
         </w:rPr>
         <w:t>1</w:t>
       </w:r>
-      <w:r>
-        <w:rPr>
-          <w:rFonts w:asciiTheme="majorHAnsi" w:hAnsiTheme="majorHAnsi"/>
-        </w:rPr>
-        <w:t xml:space="preserve"> 0 0 0 0 0] </w:t>
+      <w:proofErr w:type="spellEnd"/>
+      <w:r>
+        <w:rPr>
+          <w:rFonts w:asciiTheme="majorHAnsi" w:hAnsiTheme="majorHAnsi"/>
+        </w:rPr>
+        <w:t xml:space="preserve"> 0 </w:t>
+      </w:r>
+      <w:proofErr w:type="spellStart"/>
+      <w:r>
+        <w:rPr>
+          <w:rFonts w:asciiTheme="majorHAnsi" w:hAnsiTheme="majorHAnsi"/>
+        </w:rPr>
+        <w:t>0</w:t>
+      </w:r>
+      <w:proofErr w:type="spellEnd"/>
+      <w:r>
+        <w:rPr>
+          <w:rFonts w:asciiTheme="majorHAnsi" w:hAnsiTheme="majorHAnsi"/>
+        </w:rPr>
+        <w:t xml:space="preserve"> </w:t>
+      </w:r>
+      <w:proofErr w:type="spellStart"/>
+      <w:r>
+        <w:rPr>
+          <w:rFonts w:asciiTheme="majorHAnsi" w:hAnsiTheme="majorHAnsi"/>
+        </w:rPr>
+        <w:t>0</w:t>
+      </w:r>
+      <w:proofErr w:type="spellEnd"/>
+      <w:r>
+        <w:rPr>
+          <w:rFonts w:asciiTheme="majorHAnsi" w:hAnsiTheme="majorHAnsi"/>
+        </w:rPr>
+        <w:t xml:space="preserve"> </w:t>
+      </w:r>
+      <w:proofErr w:type="spellStart"/>
+      <w:r>
+        <w:rPr>
+          <w:rFonts w:asciiTheme="majorHAnsi" w:hAnsiTheme="majorHAnsi"/>
+        </w:rPr>
+        <w:t>0</w:t>
+      </w:r>
+      <w:proofErr w:type="spellEnd"/>
+      <w:r>
+        <w:rPr>
+          <w:rFonts w:asciiTheme="majorHAnsi" w:hAnsiTheme="majorHAnsi"/>
+        </w:rPr>
+        <w:t xml:space="preserve"> </w:t>
+      </w:r>
+      <w:proofErr w:type="spellStart"/>
+      <w:r>
+        <w:rPr>
+          <w:rFonts w:asciiTheme="majorHAnsi" w:hAnsiTheme="majorHAnsi"/>
+        </w:rPr>
+        <w:t>0</w:t>
+      </w:r>
+      <w:proofErr w:type="spellEnd"/>
+      <w:r>
+        <w:rPr>
+          <w:rFonts w:asciiTheme="majorHAnsi" w:hAnsiTheme="majorHAnsi"/>
+        </w:rPr>
+        <w:t xml:space="preserve">] </w:t>
       </w:r>
     </w:p>
     <w:p>
       <w:pPr>
         <w:pStyle w:val="Heading4"/>
       </w:pPr>
+      <w:proofErr w:type="spellStart"/>
       <w:r>
         <w:t>stop</w:t>
       </w:r>
       <w:r>
         <w:t>fades</w:t>
       </w:r>
+      <w:proofErr w:type="spellEnd"/>
     </w:p>
     <w:p>
       <w:pPr>
@@ -1626,12 +2169,14 @@
         </w:rPr>
         <w:t xml:space="preserve">[0 1 </w:t>
       </w:r>
+      <w:proofErr w:type="spellStart"/>
       <w:r>
         <w:rPr>
           <w:rFonts w:asciiTheme="majorHAnsi" w:hAnsiTheme="majorHAnsi"/>
         </w:rPr>
         <w:t>1</w:t>
       </w:r>
+      <w:proofErr w:type="spellEnd"/>
       <w:r>
         <w:rPr>
           <w:rFonts w:asciiTheme="majorHAnsi" w:hAnsiTheme="majorHAnsi"/>
@@ -1642,7 +2187,35 @@
         <w:rPr>
           <w:rFonts w:asciiTheme="majorHAnsi" w:hAnsiTheme="majorHAnsi"/>
         </w:rPr>
-        <w:t>x x 0 0 1]  -</w:t>
+        <w:t xml:space="preserve">x </w:t>
+      </w:r>
+      <w:proofErr w:type="spellStart"/>
+      <w:r>
+        <w:rPr>
+          <w:rFonts w:asciiTheme="majorHAnsi" w:hAnsiTheme="majorHAnsi"/>
+        </w:rPr>
+        <w:t>x</w:t>
+      </w:r>
+      <w:proofErr w:type="spellEnd"/>
+      <w:r>
+        <w:rPr>
+          <w:rFonts w:asciiTheme="majorHAnsi" w:hAnsiTheme="majorHAnsi"/>
+        </w:rPr>
+        <w:t xml:space="preserve"> 0 </w:t>
+      </w:r>
+      <w:proofErr w:type="spellStart"/>
+      <w:r>
+        <w:rPr>
+          <w:rFonts w:asciiTheme="majorHAnsi" w:hAnsiTheme="majorHAnsi"/>
+        </w:rPr>
+        <w:t>0</w:t>
+      </w:r>
+      <w:proofErr w:type="spellEnd"/>
+      <w:r>
+        <w:rPr>
+          <w:rFonts w:asciiTheme="majorHAnsi" w:hAnsiTheme="majorHAnsi"/>
+        </w:rPr>
+        <w:t xml:space="preserve"> 1]  -</w:t>
       </w:r>
       <w:r>
         <w:rPr>
@@ -1657,177 +2230,285 @@
           <w:b/>
         </w:rPr>
         <w:t>interrupt a light that is fading</w:t>
+      </w:r>
+    </w:p>
+    <w:p>
+      <w:pPr>
+        <w:rPr>
+          <w:rFonts w:asciiTheme="majorHAnsi" w:hAnsiTheme="majorHAnsi"/>
+        </w:rPr>
+      </w:pPr>
+      <w:r>
+        <w:rPr>
+          <w:rFonts w:asciiTheme="majorHAnsi" w:hAnsiTheme="majorHAnsi"/>
+        </w:rPr>
+        <w:tab/>
+        <w:t xml:space="preserve">the </w:t>
+      </w:r>
+      <w:r>
+        <w:rPr>
+          <w:rFonts w:asciiTheme="majorHAnsi" w:hAnsiTheme="majorHAnsi"/>
+          <w:i/>
+        </w:rPr>
+        <w:t>x</w:t>
+      </w:r>
+      <w:r>
+        <w:rPr>
+          <w:rFonts w:asciiTheme="majorHAnsi" w:hAnsiTheme="majorHAnsi"/>
+        </w:rPr>
+        <w:t xml:space="preserve"> bits select which light: </w:t>
+      </w:r>
+    </w:p>
+    <w:p>
+      <w:pPr>
+        <w:rPr>
+          <w:rFonts w:asciiTheme="majorHAnsi" w:hAnsiTheme="majorHAnsi"/>
+        </w:rPr>
+      </w:pPr>
+      <w:r>
+        <w:rPr>
+          <w:rFonts w:asciiTheme="majorHAnsi" w:hAnsiTheme="majorHAnsi"/>
+        </w:rPr>
+        <w:tab/>
+      </w:r>
+      <w:r>
+        <w:rPr>
+          <w:rFonts w:asciiTheme="majorHAnsi" w:hAnsiTheme="majorHAnsi"/>
+        </w:rPr>
+        <w:tab/>
+        <w:t xml:space="preserve">0 </w:t>
+      </w:r>
+      <w:proofErr w:type="spellStart"/>
+      <w:r>
+        <w:rPr>
+          <w:rFonts w:asciiTheme="majorHAnsi" w:hAnsiTheme="majorHAnsi"/>
+        </w:rPr>
+        <w:t>0</w:t>
+      </w:r>
+      <w:proofErr w:type="spellEnd"/>
+      <w:r>
+        <w:rPr>
+          <w:rFonts w:asciiTheme="majorHAnsi" w:hAnsiTheme="majorHAnsi"/>
+        </w:rPr>
+        <w:t xml:space="preserve"> = all lights</w:t>
+      </w:r>
+    </w:p>
+    <w:p>
+      <w:pPr>
+        <w:rPr>
+          <w:rFonts w:asciiTheme="majorHAnsi" w:hAnsiTheme="majorHAnsi"/>
+        </w:rPr>
+      </w:pPr>
+      <w:r>
+        <w:rPr>
+          <w:rFonts w:asciiTheme="majorHAnsi" w:hAnsiTheme="majorHAnsi"/>
+        </w:rPr>
+        <w:tab/>
+      </w:r>
+      <w:r>
+        <w:rPr>
+          <w:rFonts w:asciiTheme="majorHAnsi" w:hAnsiTheme="majorHAnsi"/>
+        </w:rPr>
+        <w:tab/>
+        <w:t>0 1 = light 1</w:t>
+      </w:r>
+    </w:p>
+    <w:p>
+      <w:pPr>
+        <w:rPr>
+          <w:rFonts w:asciiTheme="majorHAnsi" w:hAnsiTheme="majorHAnsi"/>
+        </w:rPr>
+      </w:pPr>
+      <w:r>
+        <w:rPr>
+          <w:rFonts w:asciiTheme="majorHAnsi" w:hAnsiTheme="majorHAnsi"/>
+        </w:rPr>
+        <w:tab/>
+      </w:r>
+      <w:r>
+        <w:rPr>
+          <w:rFonts w:asciiTheme="majorHAnsi" w:hAnsiTheme="majorHAnsi"/>
+        </w:rPr>
+        <w:tab/>
+        <w:t>1 0 = light 2</w:t>
+      </w:r>
+    </w:p>
+    <w:p>
+      <w:pPr>
+        <w:rPr>
+          <w:rFonts w:asciiTheme="majorHAnsi" w:hAnsiTheme="majorHAnsi"/>
+        </w:rPr>
+      </w:pPr>
+      <w:r>
+        <w:rPr>
+          <w:rFonts w:asciiTheme="majorHAnsi" w:hAnsiTheme="majorHAnsi"/>
+        </w:rPr>
+        <w:tab/>
+      </w:r>
+      <w:r>
+        <w:rPr>
+          <w:rFonts w:asciiTheme="majorHAnsi" w:hAnsiTheme="majorHAnsi"/>
+        </w:rPr>
+        <w:tab/>
+        <w:t xml:space="preserve">1 </w:t>
+      </w:r>
+      <w:proofErr w:type="spellStart"/>
+      <w:r>
+        <w:rPr>
+          <w:rFonts w:asciiTheme="majorHAnsi" w:hAnsiTheme="majorHAnsi"/>
+        </w:rPr>
+        <w:t>1</w:t>
+      </w:r>
+      <w:proofErr w:type="spellEnd"/>
+      <w:r>
+        <w:rPr>
+          <w:rFonts w:asciiTheme="majorHAnsi" w:hAnsiTheme="majorHAnsi"/>
+        </w:rPr>
+        <w:t xml:space="preserve"> = light 3</w:t>
+      </w:r>
+    </w:p>
+    <w:p>
+      <w:pPr>
+        <w:rPr>
+          <w:rFonts w:asciiTheme="majorHAnsi" w:hAnsiTheme="majorHAnsi"/>
+        </w:rPr>
+      </w:pPr>
+    </w:p>
+    <w:p>
+      <w:pPr>
+        <w:pStyle w:val="Heading2"/>
+      </w:pPr>
+      <w:r>
+        <w:t xml:space="preserve">Sensor and  </w:t>
+      </w:r>
+      <w:proofErr w:type="spellStart"/>
+      <w:r>
+        <w:t>fadedone</w:t>
+      </w:r>
+      <w:proofErr w:type="spellEnd"/>
+      <w:r>
+        <w:t xml:space="preserve"> r</w:t>
+      </w:r>
+      <w:r>
+        <w:t>eporting</w:t>
+      </w:r>
+    </w:p>
+    <w:p>
+      <w:pPr>
+        <w:rPr>
+          <w:rFonts w:asciiTheme="majorHAnsi" w:hAnsiTheme="majorHAnsi"/>
+        </w:rPr>
+      </w:pPr>
+      <w:r>
+        <w:rPr>
+          <w:rFonts w:asciiTheme="majorHAnsi" w:hAnsiTheme="majorHAnsi"/>
+        </w:rPr>
+        <w:t>Arduino stream</w:t>
+      </w:r>
+      <w:r>
+        <w:rPr>
+          <w:rFonts w:asciiTheme="majorHAnsi" w:hAnsiTheme="majorHAnsi"/>
+        </w:rPr>
+        <w:t>s sensor values at ~ 2</w:t>
+      </w:r>
+      <w:r>
+        <w:rPr>
+          <w:rFonts w:asciiTheme="majorHAnsi" w:hAnsiTheme="majorHAnsi"/>
+        </w:rPr>
+        <w:t xml:space="preserve">0 Hz using </w:t>
+      </w:r>
+      <w:r>
+        <w:rPr>
+          <w:rFonts w:asciiTheme="majorHAnsi" w:hAnsiTheme="majorHAnsi"/>
+        </w:rPr>
+        <w:t>the following protocol: Transmitted bytes in the range 0-100 contain the value of sensor0 on a 0-100 scale. Transmitted bytes in the range 101-201 contain the value of sensor1 on a 0-100 scale. Transmitted bytes 253,254,255 i</w:t>
+      </w:r>
+      <w:r>
+        <w:rPr>
+          <w:rFonts w:asciiTheme="majorHAnsi" w:hAnsiTheme="majorHAnsi"/>
+        </w:rPr>
+        <w:t>ndicate fade done on channels 1,2,3</w:t>
+      </w:r>
+      <w:r>
+        <w:rPr>
+          <w:rFonts w:asciiTheme="majorHAnsi" w:hAnsiTheme="majorHAnsi"/>
+        </w:rPr>
+        <w:t xml:space="preserve"> respectively.</w:t>
+      </w:r>
+      <w:r>
+        <w:rPr>
+          <w:rFonts w:asciiTheme="majorHAnsi" w:hAnsiTheme="majorHAnsi"/>
+        </w:rPr>
+        <w:t xml:space="preserve"> </w:t>
+      </w:r>
+      <w:r>
+        <w:rPr>
+          <w:rFonts w:asciiTheme="majorHAnsi" w:hAnsiTheme="majorHAnsi"/>
+        </w:rPr>
+        <w:t xml:space="preserve">Transmitted bytes </w:t>
+      </w:r>
+      <w:r>
+        <w:rPr>
+          <w:rFonts w:asciiTheme="majorHAnsi" w:hAnsiTheme="majorHAnsi"/>
+        </w:rPr>
+        <w:t>249</w:t>
+      </w:r>
+      <w:r>
+        <w:rPr>
+          <w:rFonts w:asciiTheme="majorHAnsi" w:hAnsiTheme="majorHAnsi"/>
+        </w:rPr>
+        <w:t>,</w:t>
+      </w:r>
+      <w:r>
+        <w:rPr>
+          <w:rFonts w:asciiTheme="majorHAnsi" w:hAnsiTheme="majorHAnsi"/>
+        </w:rPr>
+        <w:t>250</w:t>
+      </w:r>
+      <w:r>
+        <w:rPr>
+          <w:rFonts w:asciiTheme="majorHAnsi" w:hAnsiTheme="majorHAnsi"/>
+        </w:rPr>
+        <w:t>,</w:t>
+      </w:r>
+      <w:r>
+        <w:rPr>
+          <w:rFonts w:asciiTheme="majorHAnsi" w:hAnsiTheme="majorHAnsi"/>
+        </w:rPr>
+        <w:t>251</w:t>
+      </w:r>
+      <w:r>
+        <w:rPr>
+          <w:rFonts w:asciiTheme="majorHAnsi" w:hAnsiTheme="majorHAnsi"/>
+        </w:rPr>
+        <w:t xml:space="preserve"> i</w:t>
+      </w:r>
+      <w:r>
+        <w:rPr>
+          <w:rFonts w:asciiTheme="majorHAnsi" w:hAnsiTheme="majorHAnsi"/>
+        </w:rPr>
+        <w:t xml:space="preserve">ndicate fade </w:t>
+      </w:r>
+      <w:r>
+        <w:rPr>
+          <w:rFonts w:asciiTheme="majorHAnsi" w:hAnsiTheme="majorHAnsi"/>
+        </w:rPr>
+        <w:t>interrupted</w:t>
+      </w:r>
+      <w:r>
+        <w:rPr>
+          <w:rFonts w:asciiTheme="majorHAnsi" w:hAnsiTheme="majorHAnsi"/>
+        </w:rPr>
+        <w:t xml:space="preserve"> on channels 1,2,3</w:t>
+      </w:r>
+      <w:r>
+        <w:rPr>
+          <w:rFonts w:asciiTheme="majorHAnsi" w:hAnsiTheme="majorHAnsi"/>
+        </w:rPr>
+        <w:t xml:space="preserve"> respectively.</w:t>
       </w:r>
       <w:bookmarkStart w:id="0" w:name="_GoBack"/>
       <w:bookmarkEnd w:id="0"/>
-    </w:p>
-    <w:p>
-      <w:pPr>
-        <w:rPr>
-          <w:rFonts w:asciiTheme="majorHAnsi" w:hAnsiTheme="majorHAnsi"/>
-        </w:rPr>
-      </w:pPr>
-      <w:r>
-        <w:rPr>
-          <w:rFonts w:asciiTheme="majorHAnsi" w:hAnsiTheme="majorHAnsi"/>
-        </w:rPr>
-        <w:tab/>
-        <w:t xml:space="preserve">the </w:t>
-      </w:r>
-      <w:r>
-        <w:rPr>
-          <w:rFonts w:asciiTheme="majorHAnsi" w:hAnsiTheme="majorHAnsi"/>
-          <w:i/>
-        </w:rPr>
-        <w:t>x</w:t>
-      </w:r>
-      <w:r>
-        <w:rPr>
-          <w:rFonts w:asciiTheme="majorHAnsi" w:hAnsiTheme="majorHAnsi"/>
-        </w:rPr>
-        <w:t xml:space="preserve"> bits select which light: </w:t>
-      </w:r>
-    </w:p>
-    <w:p>
-      <w:pPr>
-        <w:rPr>
-          <w:rFonts w:asciiTheme="majorHAnsi" w:hAnsiTheme="majorHAnsi"/>
-        </w:rPr>
-      </w:pPr>
-      <w:r>
-        <w:rPr>
-          <w:rFonts w:asciiTheme="majorHAnsi" w:hAnsiTheme="majorHAnsi"/>
-        </w:rPr>
-        <w:tab/>
-      </w:r>
-      <w:r>
-        <w:rPr>
-          <w:rFonts w:asciiTheme="majorHAnsi" w:hAnsiTheme="majorHAnsi"/>
-        </w:rPr>
-        <w:tab/>
-        <w:t>0 0 = all lights</w:t>
-      </w:r>
-    </w:p>
-    <w:p>
-      <w:pPr>
-        <w:rPr>
-          <w:rFonts w:asciiTheme="majorHAnsi" w:hAnsiTheme="majorHAnsi"/>
-        </w:rPr>
-      </w:pPr>
-      <w:r>
-        <w:rPr>
-          <w:rFonts w:asciiTheme="majorHAnsi" w:hAnsiTheme="majorHAnsi"/>
-        </w:rPr>
-        <w:tab/>
-      </w:r>
-      <w:r>
-        <w:rPr>
-          <w:rFonts w:asciiTheme="majorHAnsi" w:hAnsiTheme="majorHAnsi"/>
-        </w:rPr>
-        <w:tab/>
-        <w:t>0 1 = light 1</w:t>
-      </w:r>
-    </w:p>
-    <w:p>
-      <w:pPr>
-        <w:rPr>
-          <w:rFonts w:asciiTheme="majorHAnsi" w:hAnsiTheme="majorHAnsi"/>
-        </w:rPr>
-      </w:pPr>
-      <w:r>
-        <w:rPr>
-          <w:rFonts w:asciiTheme="majorHAnsi" w:hAnsiTheme="majorHAnsi"/>
-        </w:rPr>
-        <w:tab/>
-      </w:r>
-      <w:r>
-        <w:rPr>
-          <w:rFonts w:asciiTheme="majorHAnsi" w:hAnsiTheme="majorHAnsi"/>
-        </w:rPr>
-        <w:tab/>
-        <w:t>1 0 = light 2</w:t>
-      </w:r>
-    </w:p>
-    <w:p>
-      <w:pPr>
-        <w:rPr>
-          <w:rFonts w:asciiTheme="majorHAnsi" w:hAnsiTheme="majorHAnsi"/>
-        </w:rPr>
-      </w:pPr>
-      <w:r>
-        <w:rPr>
-          <w:rFonts w:asciiTheme="majorHAnsi" w:hAnsiTheme="majorHAnsi"/>
-        </w:rPr>
-        <w:tab/>
-      </w:r>
-      <w:r>
-        <w:rPr>
-          <w:rFonts w:asciiTheme="majorHAnsi" w:hAnsiTheme="majorHAnsi"/>
-        </w:rPr>
-        <w:tab/>
-        <w:t>1 1 = light 3</w:t>
-      </w:r>
-    </w:p>
-    <w:p>
-      <w:pPr>
-        <w:rPr>
-          <w:rFonts w:asciiTheme="majorHAnsi" w:hAnsiTheme="majorHAnsi"/>
-        </w:rPr>
-      </w:pPr>
-    </w:p>
-    <w:p>
-      <w:pPr>
-        <w:pStyle w:val="Heading2"/>
-      </w:pPr>
-      <w:r>
-        <w:t>R</w:t>
-      </w:r>
-      <w:r>
-        <w:t>eporting</w:t>
-      </w:r>
-    </w:p>
-    <w:p>
-      <w:pPr>
-        <w:rPr>
-          <w:rFonts w:asciiTheme="majorHAnsi" w:hAnsiTheme="majorHAnsi"/>
-        </w:rPr>
-      </w:pPr>
-      <w:r>
-        <w:rPr>
-          <w:rFonts w:asciiTheme="majorHAnsi" w:hAnsiTheme="majorHAnsi"/>
-        </w:rPr>
-        <w:t>Arduino stream</w:t>
-      </w:r>
-      <w:r>
-        <w:rPr>
-          <w:rFonts w:asciiTheme="majorHAnsi" w:hAnsiTheme="majorHAnsi"/>
-        </w:rPr>
-        <w:t>s sensor values at ~ 2</w:t>
-      </w:r>
-      <w:r>
-        <w:rPr>
-          <w:rFonts w:asciiTheme="majorHAnsi" w:hAnsiTheme="majorHAnsi"/>
-        </w:rPr>
-        <w:t xml:space="preserve">0 Hz using </w:t>
-      </w:r>
-      <w:r>
-        <w:rPr>
-          <w:rFonts w:asciiTheme="majorHAnsi" w:hAnsiTheme="majorHAnsi"/>
-        </w:rPr>
-        <w:t>the following protocol: Transmitted bytes in the range 0-100 contain the value of sensor0 on a 0-100 scale. Transmitted bytes in the range 101-201 contain the value of sensor1 on a 0-100 scale. Transmitted bytes 253,254,255 i</w:t>
-      </w:r>
-      <w:r>
-        <w:rPr>
-          <w:rFonts w:asciiTheme="majorHAnsi" w:hAnsiTheme="majorHAnsi"/>
-        </w:rPr>
-        <w:t>ndicate fade done on channels 1,2,3</w:t>
-      </w:r>
-      <w:r>
-        <w:rPr>
-          <w:rFonts w:asciiTheme="majorHAnsi" w:hAnsiTheme="majorHAnsi"/>
-        </w:rPr>
-        <w:t xml:space="preserve"> respectively.</w:t>
-      </w:r>
     </w:p>
     <w:sectPr>
       <w:pgSz w:w="12240" w:h="15840"/>

</xml_diff>

<commit_message>
fixed version send so that response doesn't conflict with sensor values
</commit_message>
<xml_diff>
--- a/ArduinoCode/version 2/lightplay-v2/light play-v2 commands.docx
+++ b/ArduinoCode/version 2/lightplay-v2/light play-v2 commands.docx
@@ -2156,6 +2156,20 @@
         <w:t>fades</w:t>
       </w:r>
       <w:proofErr w:type="spellEnd"/>
+      <w:r>
+        <w:t xml:space="preserve"> </w:t>
+      </w:r>
+      <w:r>
+        <w:t xml:space="preserve">(not in current use by </w:t>
+      </w:r>
+      <w:proofErr w:type="spellStart"/>
+      <w:r>
+        <w:t>iPad</w:t>
+      </w:r>
+      <w:proofErr w:type="spellEnd"/>
+      <w:r>
+        <w:t xml:space="preserve"> software)</w:t>
+      </w:r>
     </w:p>
     <w:p>
       <w:pPr>
@@ -2376,10 +2390,115 @@
     </w:p>
     <w:p>
       <w:pPr>
+        <w:pStyle w:val="Heading4"/>
+      </w:pPr>
+      <w:bookmarkStart w:id="0" w:name="_GoBack"/>
+      <w:r>
+        <w:t>report version number</w:t>
+      </w:r>
+    </w:p>
+    <w:p>
+      <w:pPr>
+        <w:rPr>
+          <w:rFonts w:asciiTheme="majorHAnsi" w:hAnsiTheme="majorHAnsi"/>
+          <w:b/>
+        </w:rPr>
+      </w:pPr>
+      <w:r>
+        <w:rPr>
+          <w:rFonts w:asciiTheme="majorHAnsi" w:hAnsiTheme="majorHAnsi"/>
+        </w:rPr>
+        <w:t xml:space="preserve">[0 1 </w:t>
+      </w:r>
+      <w:proofErr w:type="spellStart"/>
+      <w:r>
+        <w:rPr>
+          <w:rFonts w:asciiTheme="majorHAnsi" w:hAnsiTheme="majorHAnsi"/>
+        </w:rPr>
+        <w:t>1</w:t>
+      </w:r>
+      <w:proofErr w:type="spellEnd"/>
+      <w:r>
+        <w:rPr>
+          <w:rFonts w:asciiTheme="majorHAnsi" w:hAnsiTheme="majorHAnsi"/>
+        </w:rPr>
+        <w:t xml:space="preserve"> </w:t>
+      </w:r>
+      <w:r>
+        <w:rPr>
+          <w:rFonts w:asciiTheme="majorHAnsi" w:hAnsiTheme="majorHAnsi"/>
+        </w:rPr>
+        <w:t xml:space="preserve">0 </w:t>
+      </w:r>
+      <w:proofErr w:type="spellStart"/>
+      <w:r>
+        <w:rPr>
+          <w:rFonts w:asciiTheme="majorHAnsi" w:hAnsiTheme="majorHAnsi"/>
+        </w:rPr>
+        <w:t>0</w:t>
+      </w:r>
+      <w:proofErr w:type="spellEnd"/>
+      <w:r>
+        <w:rPr>
+          <w:rFonts w:asciiTheme="majorHAnsi" w:hAnsiTheme="majorHAnsi"/>
+        </w:rPr>
+        <w:t xml:space="preserve"> 0 1 0</w:t>
+      </w:r>
+      <w:r>
+        <w:rPr>
+          <w:rFonts w:asciiTheme="majorHAnsi" w:hAnsiTheme="majorHAnsi"/>
+        </w:rPr>
+        <w:t>]  -</w:t>
+      </w:r>
+      <w:r>
+        <w:rPr>
+          <w:rFonts w:asciiTheme="majorHAnsi" w:hAnsiTheme="majorHAnsi"/>
+          <w:b/>
+        </w:rPr>
+        <w:t xml:space="preserve"> </w:t>
+      </w:r>
+      <w:r>
+        <w:rPr>
+          <w:rFonts w:asciiTheme="majorHAnsi" w:hAnsiTheme="majorHAnsi"/>
+          <w:b/>
+        </w:rPr>
+        <w:t>send firmware version number</w:t>
+      </w:r>
+    </w:p>
+    <w:p>
+      <w:pPr>
+        <w:rPr>
+          <w:rFonts w:asciiTheme="majorHAnsi" w:hAnsiTheme="majorHAnsi"/>
+        </w:rPr>
+      </w:pPr>
+      <w:r>
+        <w:rPr>
+          <w:rFonts w:asciiTheme="majorHAnsi" w:hAnsiTheme="majorHAnsi"/>
+        </w:rPr>
+        <w:t xml:space="preserve">(version number is </w:t>
+      </w:r>
+      <w:proofErr w:type="spellStart"/>
+      <w:r>
+        <w:rPr>
+          <w:rFonts w:asciiTheme="majorHAnsi" w:hAnsiTheme="majorHAnsi"/>
+        </w:rPr>
+        <w:t>X.Y</w:t>
+      </w:r>
+      <w:proofErr w:type="spellEnd"/>
+      <w:r>
+        <w:rPr>
+          <w:rFonts w:asciiTheme="majorHAnsi" w:hAnsiTheme="majorHAnsi"/>
+        </w:rPr>
+        <w:t xml:space="preserve"> format with X given by high nibble and Y given by low nibble) </w:t>
+      </w:r>
+    </w:p>
+    <w:bookmarkEnd w:id="0"/>
+    <w:p>
+      <w:pPr>
         <w:pStyle w:val="Heading2"/>
       </w:pPr>
       <w:r>
-        <w:t xml:space="preserve">Sensor and  </w:t>
+        <w:t xml:space="preserve">Sensor and </w:t>
       </w:r>
       <w:proofErr w:type="spellStart"/>
       <w:r>
@@ -2507,8 +2626,6 @@
         </w:rPr>
         <w:t xml:space="preserve"> respectively.</w:t>
       </w:r>
-      <w:bookmarkStart w:id="0" w:name="_GoBack"/>
-      <w:bookmarkEnd w:id="0"/>
     </w:p>
     <w:sectPr>
       <w:pgSz w:w="12240" w:h="15840"/>

</xml_diff>